<commit_message>
Updating hive java notes
</commit_message>
<xml_diff>
--- a/Hive Java intro notes.docx
+++ b/Hive Java intro notes.docx
@@ -2,7 +2,14 @@
 <file path=word/document2.xml><?xml version="1.0" encoding="utf-8"?>
 <w:document xmlns:wpc="http://schemas.microsoft.com/office/word/2010/wordprocessingCanvas" xmlns:mc="http://schemas.openxmlformats.org/markup-compatibility/2006" xmlns:o="urn:schemas-microsoft-com:office:office" xmlns:r="http://schemas.openxmlformats.org/officeDocument/2006/relationships" xmlns:m="http://schemas.openxmlformats.org/officeDocument/2006/math" xmlns:v="urn:schemas-microsoft-com:vml" xmlns:wp14="http://schemas.microsoft.com/office/word/2010/wordprocessingDrawing" xmlns:wp="http://schemas.openxmlformats.org/drawingml/2006/wordprocessingDrawing" xmlns:w10="urn:schemas-microsoft-com:office:word" xmlns:w="http://schemas.openxmlformats.org/wordprocessingml/2006/main" xmlns:w14="http://schemas.microsoft.com/office/word/2010/wordml" xmlns:w15="http://schemas.microsoft.com/office/word/2012/wordml" xmlns:wpg="http://schemas.microsoft.com/office/word/2010/wordprocessingGroup" xmlns:wpi="http://schemas.microsoft.com/office/word/2010/wordprocessingInk" xmlns:wne="http://schemas.microsoft.com/office/word/2006/wordml" xmlns:wps="http://schemas.microsoft.com/office/word/2010/wordprocessingShape" mc:Ignorable="w14 w15 wp14">
   <w:body>
-    <w:p xmlns:wp14="http://schemas.microsoft.com/office/word/2010/wordml" wp14:textId="39952592">
+    <w:p xmlns:wp14="http://schemas.microsoft.com/office/word/2010/wordml" wp14:textId="01F92590">
+      <w:pPr>
+        <w:pStyle w:val="Normal"/>
+        <w:rPr>
+          <w:sz w:val="28"/>
+          <w:szCs w:val="28"/>
+        </w:rPr>
+      </w:pPr>
       <w:bookmarkStart w:name="_GoBack" w:id="0"/>
       <w:bookmarkEnd w:id="0"/>
       <w:r>
@@ -22,8 +29,8 @@
         </w:numPr>
         <w:rPr>
           <w:rFonts w:ascii="Calibri" w:hAnsi="Calibri" w:eastAsia="Calibri" w:cs="Calibri" w:asciiTheme="minorAscii" w:hAnsiTheme="minorAscii" w:eastAsiaTheme="minorAscii" w:cstheme="minorAscii"/>
-          <w:sz w:val="28"/>
-          <w:szCs w:val="28"/>
+          <w:sz w:val="20"/>
+          <w:szCs w:val="20"/>
         </w:rPr>
       </w:pPr>
       <w:r>
@@ -42,8 +49,8 @@
           <w:numId w:val="1"/>
         </w:numPr>
         <w:rPr>
-          <w:sz w:val="28"/>
-          <w:szCs w:val="28"/>
+          <w:sz w:val="20"/>
+          <w:szCs w:val="20"/>
         </w:rPr>
       </w:pPr>
       <w:r>
@@ -62,8 +69,8 @@
           <w:numId w:val="1"/>
         </w:numPr>
         <w:rPr>
-          <w:sz w:val="28"/>
-          <w:szCs w:val="28"/>
+          <w:sz w:val="20"/>
+          <w:szCs w:val="20"/>
         </w:rPr>
       </w:pPr>
       <w:r>
@@ -89,8 +96,8 @@
           <w:numId w:val="1"/>
         </w:numPr>
         <w:rPr>
-          <w:sz w:val="28"/>
-          <w:szCs w:val="28"/>
+          <w:sz w:val="20"/>
+          <w:szCs w:val="20"/>
         </w:rPr>
       </w:pPr>
       <w:r>
@@ -127,8 +134,8 @@
         </w:numPr>
         <w:rPr>
           <w:rFonts w:ascii="Calibri" w:hAnsi="Calibri" w:eastAsia="Calibri" w:cs="Calibri" w:asciiTheme="minorAscii" w:hAnsiTheme="minorAscii" w:eastAsiaTheme="minorAscii" w:cstheme="minorAscii"/>
-          <w:sz w:val="28"/>
-          <w:szCs w:val="28"/>
+          <w:sz w:val="20"/>
+          <w:szCs w:val="20"/>
         </w:rPr>
       </w:pPr>
       <w:r>
@@ -138,6 +145,7 @@
         </w:rPr>
         <w:t xml:space="preserve">Inside a class: public static void </w:t>
       </w:r>
+      <w:proofErr w:type="gramStart"/>
       <w:r>
         <w:rPr>
           <w:sz w:val="20"/>
@@ -145,6 +153,7 @@
         </w:rPr>
         <w:t>main(</w:t>
       </w:r>
+      <w:proofErr w:type="gramEnd"/>
       <w:r>
         <w:rPr>
           <w:sz w:val="20"/>
@@ -177,8 +186,8 @@
           <w:numId w:val="2"/>
         </w:numPr>
         <w:rPr>
-          <w:sz w:val="28"/>
-          <w:szCs w:val="28"/>
+          <w:sz w:val="20"/>
+          <w:szCs w:val="20"/>
         </w:rPr>
       </w:pPr>
       <w:r>
@@ -197,8 +206,8 @@
           <w:numId w:val="2"/>
         </w:numPr>
         <w:rPr>
-          <w:sz w:val="28"/>
-          <w:szCs w:val="28"/>
+          <w:sz w:val="20"/>
+          <w:szCs w:val="20"/>
         </w:rPr>
       </w:pPr>
       <w:r>
@@ -233,8 +242,8 @@
           <w:numId w:val="2"/>
         </w:numPr>
         <w:rPr>
-          <w:sz w:val="28"/>
-          <w:szCs w:val="28"/>
+          <w:sz w:val="20"/>
+          <w:szCs w:val="20"/>
         </w:rPr>
       </w:pPr>
       <w:r>
@@ -302,8 +311,8 @@
           <w:numId w:val="3"/>
         </w:numPr>
         <w:rPr>
-          <w:sz w:val="28"/>
-          <w:szCs w:val="28"/>
+          <w:sz w:val="20"/>
+          <w:szCs w:val="20"/>
         </w:rPr>
       </w:pPr>
       <w:r>
@@ -339,8 +348,8 @@
         </w:numPr>
         <w:rPr>
           <w:rFonts w:ascii="Calibri" w:hAnsi="Calibri" w:eastAsia="Calibri" w:cs="Calibri" w:asciiTheme="minorAscii" w:hAnsiTheme="minorAscii" w:eastAsiaTheme="minorAscii" w:cstheme="minorAscii"/>
-          <w:sz w:val="28"/>
-          <w:szCs w:val="28"/>
+          <w:sz w:val="20"/>
+          <w:szCs w:val="20"/>
         </w:rPr>
       </w:pPr>
       <w:r>
@@ -350,6 +359,7 @@
         </w:rPr>
         <w:t xml:space="preserve">class Child extends Parent </w:t>
       </w:r>
+      <w:proofErr w:type="gramStart"/>
       <w:r>
         <w:rPr>
           <w:sz w:val="20"/>
@@ -357,6 +367,7 @@
         </w:rPr>
         <w:t>{ stuff</w:t>
       </w:r>
+      <w:proofErr w:type="gramEnd"/>
       <w:r>
         <w:rPr>
           <w:sz w:val="20"/>
@@ -373,8 +384,8 @@
           <w:numId w:val="3"/>
         </w:numPr>
         <w:rPr>
-          <w:sz w:val="28"/>
-          <w:szCs w:val="28"/>
+          <w:sz w:val="20"/>
+          <w:szCs w:val="20"/>
         </w:rPr>
       </w:pPr>
       <w:r>
@@ -393,8 +404,8 @@
           <w:numId w:val="3"/>
         </w:numPr>
         <w:rPr>
-          <w:sz w:val="28"/>
-          <w:szCs w:val="28"/>
+          <w:sz w:val="20"/>
+          <w:szCs w:val="20"/>
         </w:rPr>
       </w:pPr>
       <w:r>
@@ -413,8 +424,8 @@
           <w:numId w:val="3"/>
         </w:numPr>
         <w:rPr>
-          <w:sz w:val="28"/>
-          <w:szCs w:val="28"/>
+          <w:sz w:val="20"/>
+          <w:szCs w:val="20"/>
         </w:rPr>
       </w:pPr>
       <w:r>
@@ -433,8 +444,8 @@
           <w:numId w:val="3"/>
         </w:numPr>
         <w:rPr>
-          <w:sz w:val="28"/>
-          <w:szCs w:val="28"/>
+          <w:sz w:val="20"/>
+          <w:szCs w:val="20"/>
         </w:rPr>
       </w:pPr>
       <w:r>
@@ -453,8 +464,8 @@
           <w:numId w:val="3"/>
         </w:numPr>
         <w:rPr>
-          <w:sz w:val="28"/>
-          <w:szCs w:val="28"/>
+          <w:sz w:val="20"/>
+          <w:szCs w:val="20"/>
         </w:rPr>
       </w:pPr>
       <w:r>
@@ -498,8 +509,8 @@
         </w:numPr>
         <w:rPr>
           <w:rFonts w:ascii="Calibri" w:hAnsi="Calibri" w:eastAsia="Calibri" w:cs="Calibri" w:asciiTheme="minorAscii" w:hAnsiTheme="minorAscii" w:eastAsiaTheme="minorAscii" w:cstheme="minorAscii"/>
-          <w:sz w:val="28"/>
-          <w:szCs w:val="28"/>
+          <w:sz w:val="20"/>
+          <w:szCs w:val="20"/>
         </w:rPr>
       </w:pPr>
       <w:r>
@@ -523,7 +534,23 @@
           <w:sz w:val="20"/>
           <w:szCs w:val="20"/>
         </w:rPr>
-        <w:t xml:space="preserve"> var = new MyClass();</w:t>
+        <w:t xml:space="preserve"> var = new </w:t>
+      </w:r>
+      <w:proofErr w:type="spellStart"/>
+      <w:r>
+        <w:rPr>
+          <w:sz w:val="20"/>
+          <w:szCs w:val="20"/>
+        </w:rPr>
+        <w:t>MyClass</w:t>
+      </w:r>
+      <w:proofErr w:type="spellEnd"/>
+      <w:r>
+        <w:rPr>
+          <w:sz w:val="20"/>
+          <w:szCs w:val="20"/>
+        </w:rPr>
+        <w:t>();</w:t>
       </w:r>
     </w:p>
     <w:p>
@@ -534,8 +561,8 @@
           <w:numId w:val="4"/>
         </w:numPr>
         <w:rPr>
-          <w:sz w:val="28"/>
-          <w:szCs w:val="28"/>
+          <w:sz w:val="20"/>
+          <w:szCs w:val="20"/>
         </w:rPr>
       </w:pPr>
       <w:r>
@@ -602,16 +629,32 @@
           <w:numId w:val="4"/>
         </w:numPr>
         <w:rPr>
-          <w:sz w:val="28"/>
-          <w:szCs w:val="28"/>
-        </w:rPr>
-      </w:pPr>
-      <w:r>
-        <w:rPr>
-          <w:sz w:val="20"/>
-          <w:szCs w:val="20"/>
-        </w:rPr>
-        <w:t>Methods are functions inside classes. Used by MyClass.myMethod();</w:t>
+          <w:sz w:val="20"/>
+          <w:szCs w:val="20"/>
+        </w:rPr>
+      </w:pPr>
+      <w:r>
+        <w:rPr>
+          <w:sz w:val="20"/>
+          <w:szCs w:val="20"/>
+        </w:rPr>
+        <w:t xml:space="preserve">Methods are functions inside classes. Used by </w:t>
+      </w:r>
+      <w:proofErr w:type="spellStart"/>
+      <w:r>
+        <w:rPr>
+          <w:sz w:val="20"/>
+          <w:szCs w:val="20"/>
+        </w:rPr>
+        <w:t>MyClass.myMethod</w:t>
+      </w:r>
+      <w:proofErr w:type="spellEnd"/>
+      <w:r>
+        <w:rPr>
+          <w:sz w:val="20"/>
+          <w:szCs w:val="20"/>
+        </w:rPr>
+        <w:t>();</w:t>
       </w:r>
     </w:p>
     <w:p>
@@ -622,8 +665,8 @@
           <w:numId w:val="4"/>
         </w:numPr>
         <w:rPr>
-          <w:sz w:val="28"/>
-          <w:szCs w:val="28"/>
+          <w:sz w:val="20"/>
+          <w:szCs w:val="20"/>
         </w:rPr>
       </w:pPr>
       <w:r>
@@ -656,8 +699,8 @@
           <w:numId w:val="4"/>
         </w:numPr>
         <w:rPr>
-          <w:sz w:val="28"/>
-          <w:szCs w:val="28"/>
+          <w:sz w:val="20"/>
+          <w:szCs w:val="20"/>
         </w:rPr>
       </w:pPr>
       <w:r>
@@ -676,8 +719,8 @@
           <w:numId w:val="4"/>
         </w:numPr>
         <w:rPr>
-          <w:sz w:val="28"/>
-          <w:szCs w:val="28"/>
+          <w:sz w:val="20"/>
+          <w:szCs w:val="20"/>
         </w:rPr>
       </w:pPr>
       <w:r>
@@ -789,8 +832,8 @@
         </w:numPr>
         <w:rPr>
           <w:rFonts w:ascii="Calibri" w:hAnsi="Calibri" w:eastAsia="Calibri" w:cs="Calibri" w:asciiTheme="minorAscii" w:hAnsiTheme="minorAscii" w:eastAsiaTheme="minorAscii" w:cstheme="minorAscii"/>
-          <w:sz w:val="28"/>
-          <w:szCs w:val="28"/>
+          <w:sz w:val="20"/>
+          <w:szCs w:val="20"/>
         </w:rPr>
       </w:pPr>
       <w:r>
@@ -841,8 +884,8 @@
           <w:numId w:val="6"/>
         </w:numPr>
         <w:rPr>
-          <w:sz w:val="28"/>
-          <w:szCs w:val="28"/>
+          <w:sz w:val="20"/>
+          <w:szCs w:val="20"/>
         </w:rPr>
       </w:pPr>
       <w:r>
@@ -857,7 +900,23 @@
           <w:sz w:val="20"/>
           <w:szCs w:val="20"/>
         </w:rPr>
-        <w:t>, new String() prevents this</w:t>
+        <w:t xml:space="preserve">, new </w:t>
+      </w:r>
+      <w:proofErr w:type="gramStart"/>
+      <w:r>
+        <w:rPr>
+          <w:sz w:val="20"/>
+          <w:szCs w:val="20"/>
+        </w:rPr>
+        <w:t>String(</w:t>
+      </w:r>
+      <w:proofErr w:type="gramEnd"/>
+      <w:r>
+        <w:rPr>
+          <w:sz w:val="20"/>
+          <w:szCs w:val="20"/>
+        </w:rPr>
+        <w:t>) prevents this</w:t>
       </w:r>
     </w:p>
     <w:p>
@@ -868,8 +927,8 @@
           <w:numId w:val="6"/>
         </w:numPr>
         <w:rPr>
-          <w:sz w:val="28"/>
-          <w:szCs w:val="28"/>
+          <w:sz w:val="20"/>
+          <w:szCs w:val="20"/>
         </w:rPr>
       </w:pPr>
       <w:r>
@@ -895,8 +954,8 @@
           <w:numId w:val="6"/>
         </w:numPr>
         <w:rPr>
-          <w:sz w:val="28"/>
-          <w:szCs w:val="28"/>
+          <w:sz w:val="20"/>
+          <w:szCs w:val="20"/>
         </w:rPr>
       </w:pPr>
       <w:proofErr w:type="spellStart"/>
@@ -924,16 +983,25 @@
           <w:numId w:val="6"/>
         </w:numPr>
         <w:rPr>
-          <w:sz w:val="28"/>
-          <w:szCs w:val="28"/>
-        </w:rPr>
-      </w:pPr>
-      <w:r>
-        <w:rPr>
-          <w:sz w:val="20"/>
-          <w:szCs w:val="20"/>
-        </w:rPr>
-        <w:t>Integer.parseInt( ); converts from string to integer, also available for Float and Doubl</w:t>
+          <w:sz w:val="20"/>
+          <w:szCs w:val="20"/>
+        </w:rPr>
+      </w:pPr>
+      <w:proofErr w:type="spellStart"/>
+      <w:r>
+        <w:rPr>
+          <w:sz w:val="20"/>
+          <w:szCs w:val="20"/>
+        </w:rPr>
+        <w:t>Integer.parseInt</w:t>
+      </w:r>
+      <w:proofErr w:type="spellEnd"/>
+      <w:r>
+        <w:rPr>
+          <w:sz w:val="20"/>
+          <w:szCs w:val="20"/>
+        </w:rPr>
+        <w:t>( ); converts from string to integer, also available for Float and Doubl</w:t>
       </w:r>
       <w:r>
         <w:rPr>
@@ -969,8 +1037,8 @@
         </w:numPr>
         <w:rPr>
           <w:rFonts w:ascii="Calibri" w:hAnsi="Calibri" w:eastAsia="Calibri" w:cs="Calibri" w:asciiTheme="minorAscii" w:hAnsiTheme="minorAscii" w:eastAsiaTheme="minorAscii" w:cstheme="minorAscii"/>
-          <w:sz w:val="28"/>
-          <w:szCs w:val="28"/>
+          <w:sz w:val="20"/>
+          <w:szCs w:val="20"/>
         </w:rPr>
       </w:pPr>
       <w:r>
@@ -989,10 +1057,11 @@
           <w:numId w:val="7"/>
         </w:numPr>
         <w:rPr>
-          <w:sz w:val="28"/>
-          <w:szCs w:val="28"/>
-        </w:rPr>
-      </w:pPr>
+          <w:sz w:val="20"/>
+          <w:szCs w:val="20"/>
+        </w:rPr>
+      </w:pPr>
+      <w:proofErr w:type="gramStart"/>
       <w:r>
         <w:rPr>
           <w:sz w:val="20"/>
@@ -1000,6 +1069,7 @@
         </w:rPr>
         <w:t>for(</w:t>
       </w:r>
+      <w:proofErr w:type="gramEnd"/>
       <w:r>
         <w:rPr>
           <w:sz w:val="20"/>
@@ -1050,8 +1120,8 @@
         </w:numPr>
         <w:rPr>
           <w:rFonts w:ascii="Calibri" w:hAnsi="Calibri" w:eastAsia="Calibri" w:cs="Calibri" w:asciiTheme="minorAscii" w:hAnsiTheme="minorAscii" w:eastAsiaTheme="minorAscii" w:cstheme="minorAscii"/>
-          <w:sz w:val="28"/>
-          <w:szCs w:val="28"/>
+          <w:sz w:val="20"/>
+          <w:szCs w:val="20"/>
         </w:rPr>
       </w:pPr>
       <w:r>
@@ -1070,17 +1140,26 @@
           <w:numId w:val="8"/>
         </w:numPr>
         <w:rPr>
-          <w:sz w:val="28"/>
-          <w:szCs w:val="28"/>
-        </w:rPr>
-      </w:pPr>
-      <w:r>
-        <w:rPr>
-          <w:sz w:val="20"/>
-          <w:szCs w:val="20"/>
-        </w:rPr>
-        <w:t>Classes using implementations are generally named with the suffix Impl</w:t>
-      </w:r>
+          <w:sz w:val="20"/>
+          <w:szCs w:val="20"/>
+        </w:rPr>
+      </w:pPr>
+      <w:r>
+        <w:rPr>
+          <w:sz w:val="20"/>
+          <w:szCs w:val="20"/>
+        </w:rPr>
+        <w:t xml:space="preserve">Classes using implementations are generally named with the suffix </w:t>
+      </w:r>
+      <w:proofErr w:type="spellStart"/>
+      <w:r>
+        <w:rPr>
+          <w:sz w:val="20"/>
+          <w:szCs w:val="20"/>
+        </w:rPr>
+        <w:t>Impl</w:t>
+      </w:r>
+      <w:proofErr w:type="spellEnd"/>
     </w:p>
     <w:p>
       <w:pPr>
@@ -1090,8 +1169,8 @@
           <w:numId w:val="8"/>
         </w:numPr>
         <w:rPr>
-          <w:sz w:val="28"/>
-          <w:szCs w:val="28"/>
+          <w:sz w:val="20"/>
+          <w:szCs w:val="20"/>
         </w:rPr>
       </w:pPr>
       <w:r>
@@ -1163,8 +1242,17 @@
           <w:sz w:val="20"/>
           <w:szCs w:val="20"/>
         </w:rPr>
-        <w:t xml:space="preserve"> { }</w:t>
-      </w:r>
+        <w:t xml:space="preserve"> </w:t>
+      </w:r>
+      <w:proofErr w:type="gramStart"/>
+      <w:r>
+        <w:rPr>
+          <w:sz w:val="20"/>
+          <w:szCs w:val="20"/>
+        </w:rPr>
+        <w:t>{ }</w:t>
+      </w:r>
+      <w:proofErr w:type="gramEnd"/>
     </w:p>
     <w:p>
       <w:pPr>
@@ -1174,8 +1262,8 @@
           <w:numId w:val="8"/>
         </w:numPr>
         <w:rPr>
-          <w:sz w:val="28"/>
-          <w:szCs w:val="28"/>
+          <w:sz w:val="20"/>
+          <w:szCs w:val="20"/>
         </w:rPr>
       </w:pPr>
       <w:r>
@@ -1194,8 +1282,8 @@
           <w:numId w:val="8"/>
         </w:numPr>
         <w:rPr>
-          <w:sz w:val="28"/>
-          <w:szCs w:val="28"/>
+          <w:sz w:val="20"/>
+          <w:szCs w:val="20"/>
         </w:rPr>
       </w:pPr>
       <w:r>
@@ -1228,8 +1316,8 @@
           <w:numId w:val="8"/>
         </w:numPr>
         <w:rPr>
-          <w:sz w:val="28"/>
-          <w:szCs w:val="28"/>
+          <w:sz w:val="20"/>
+          <w:szCs w:val="20"/>
         </w:rPr>
       </w:pPr>
       <w:r>
@@ -1248,8 +1336,8 @@
           <w:numId w:val="8"/>
         </w:numPr>
         <w:rPr>
-          <w:sz w:val="28"/>
-          <w:szCs w:val="28"/>
+          <w:sz w:val="20"/>
+          <w:szCs w:val="20"/>
         </w:rPr>
       </w:pPr>
       <w:r>
@@ -1282,6 +1370,7 @@
         </w:rPr>
         <w:t xml:space="preserve">void </w:t>
       </w:r>
+      <w:proofErr w:type="gramStart"/>
       <w:r>
         <w:rPr>
           <w:sz w:val="20"/>
@@ -1289,6 +1378,7 @@
         </w:rPr>
         <w:t>method(</w:t>
       </w:r>
+      <w:proofErr w:type="gramEnd"/>
       <w:r>
         <w:rPr>
           <w:sz w:val="20"/>
@@ -1321,17 +1411,26 @@
           <w:numId w:val="8"/>
         </w:numPr>
         <w:rPr>
-          <w:sz w:val="28"/>
-          <w:szCs w:val="28"/>
-        </w:rPr>
-      </w:pPr>
-      <w:r>
-        <w:rPr>
-          <w:sz w:val="20"/>
-          <w:szCs w:val="20"/>
-        </w:rPr>
-        <w:t>You can even use both in the @Override or add more etc</w:t>
-      </w:r>
+          <w:sz w:val="20"/>
+          <w:szCs w:val="20"/>
+        </w:rPr>
+      </w:pPr>
+      <w:r>
+        <w:rPr>
+          <w:sz w:val="20"/>
+          <w:szCs w:val="20"/>
+        </w:rPr>
+        <w:t xml:space="preserve">You can even use both in the @Override or add more </w:t>
+      </w:r>
+      <w:proofErr w:type="spellStart"/>
+      <w:r>
+        <w:rPr>
+          <w:sz w:val="20"/>
+          <w:szCs w:val="20"/>
+        </w:rPr>
+        <w:t>etc</w:t>
+      </w:r>
+      <w:proofErr w:type="spellEnd"/>
     </w:p>
     <w:p>
       <w:pPr>
@@ -1341,8 +1440,8 @@
           <w:numId w:val="8"/>
         </w:numPr>
         <w:rPr>
-          <w:sz w:val="28"/>
-          <w:szCs w:val="28"/>
+          <w:sz w:val="20"/>
+          <w:szCs w:val="20"/>
         </w:rPr>
       </w:pPr>
       <w:proofErr w:type="spellStart"/>
@@ -1359,7 +1458,23 @@
           <w:sz w:val="20"/>
           <w:szCs w:val="20"/>
         </w:rPr>
-        <w:t xml:space="preserve"> &gt; SuperInterface; Subtype &gt; Supertype</w:t>
+        <w:t xml:space="preserve"> &gt; </w:t>
+      </w:r>
+      <w:proofErr w:type="spellStart"/>
+      <w:r>
+        <w:rPr>
+          <w:sz w:val="20"/>
+          <w:szCs w:val="20"/>
+        </w:rPr>
+        <w:t>SuperInterface</w:t>
+      </w:r>
+      <w:proofErr w:type="spellEnd"/>
+      <w:r>
+        <w:rPr>
+          <w:sz w:val="20"/>
+          <w:szCs w:val="20"/>
+        </w:rPr>
+        <w:t>; Subtype &gt; Supertype</w:t>
       </w:r>
     </w:p>
     <w:p>
@@ -1388,8 +1503,8 @@
         </w:numPr>
         <w:rPr>
           <w:rFonts w:ascii="Calibri" w:hAnsi="Calibri" w:eastAsia="Calibri" w:cs="Calibri" w:asciiTheme="minorAscii" w:hAnsiTheme="minorAscii" w:eastAsiaTheme="minorAscii" w:cstheme="minorAscii"/>
-          <w:sz w:val="28"/>
-          <w:szCs w:val="28"/>
+          <w:sz w:val="20"/>
+          <w:szCs w:val="20"/>
         </w:rPr>
       </w:pPr>
       <w:r>
@@ -1408,8 +1523,8 @@
           <w:numId w:val="9"/>
         </w:numPr>
         <w:rPr>
-          <w:sz w:val="28"/>
-          <w:szCs w:val="28"/>
+          <w:sz w:val="20"/>
+          <w:szCs w:val="20"/>
         </w:rPr>
       </w:pPr>
       <w:r>
@@ -1445,8 +1560,8 @@
           <w:numId w:val="10"/>
         </w:numPr>
         <w:rPr>
-          <w:sz w:val="28"/>
-          <w:szCs w:val="28"/>
+          <w:sz w:val="20"/>
+          <w:szCs w:val="20"/>
         </w:rPr>
       </w:pPr>
       <w:r>
@@ -1466,8 +1581,8 @@
         </w:numPr>
         <w:rPr>
           <w:rFonts w:ascii="Calibri" w:hAnsi="Calibri" w:eastAsia="Calibri" w:cs="Calibri" w:asciiTheme="minorAscii" w:hAnsiTheme="minorAscii" w:eastAsiaTheme="minorAscii" w:cstheme="minorAscii"/>
-          <w:sz w:val="28"/>
-          <w:szCs w:val="28"/>
+          <w:sz w:val="20"/>
+          <w:szCs w:val="20"/>
         </w:rPr>
       </w:pPr>
       <w:r>
@@ -1486,8 +1601,8 @@
           <w:numId w:val="10"/>
         </w:numPr>
         <w:rPr>
-          <w:sz w:val="28"/>
-          <w:szCs w:val="28"/>
+          <w:sz w:val="20"/>
+          <w:szCs w:val="20"/>
         </w:rPr>
       </w:pPr>
       <w:r>
@@ -1506,16 +1621,32 @@
           <w:numId w:val="10"/>
         </w:numPr>
         <w:rPr>
-          <w:sz w:val="28"/>
-          <w:szCs w:val="28"/>
-        </w:rPr>
-      </w:pPr>
-      <w:r>
-        <w:rPr>
-          <w:sz w:val="20"/>
-          <w:szCs w:val="20"/>
-        </w:rPr>
-        <w:t>s -&gt; System.out.println(s)</w:t>
+          <w:sz w:val="20"/>
+          <w:szCs w:val="20"/>
+        </w:rPr>
+      </w:pPr>
+      <w:r>
+        <w:rPr>
+          <w:sz w:val="20"/>
+          <w:szCs w:val="20"/>
+        </w:rPr>
+        <w:t xml:space="preserve">s -&gt; </w:t>
+      </w:r>
+      <w:proofErr w:type="spellStart"/>
+      <w:r>
+        <w:rPr>
+          <w:sz w:val="20"/>
+          <w:szCs w:val="20"/>
+        </w:rPr>
+        <w:t>System.out.println</w:t>
+      </w:r>
+      <w:proofErr w:type="spellEnd"/>
+      <w:r>
+        <w:rPr>
+          <w:sz w:val="20"/>
+          <w:szCs w:val="20"/>
+        </w:rPr>
+        <w:t>(s)</w:t>
       </w:r>
     </w:p>
     <w:p>
@@ -1526,17 +1657,35 @@
           <w:numId w:val="10"/>
         </w:numPr>
         <w:rPr>
-          <w:sz w:val="28"/>
-          <w:szCs w:val="28"/>
-        </w:rPr>
-      </w:pPr>
-      <w:r>
-        <w:rPr>
-          <w:sz w:val="20"/>
-          <w:szCs w:val="20"/>
-        </w:rPr>
-        <w:t>System.out::println</w:t>
-      </w:r>
+          <w:sz w:val="20"/>
+          <w:szCs w:val="20"/>
+        </w:rPr>
+      </w:pPr>
+      <w:proofErr w:type="spellStart"/>
+      <w:r>
+        <w:rPr>
+          <w:sz w:val="20"/>
+          <w:szCs w:val="20"/>
+        </w:rPr>
+        <w:t>System.out</w:t>
+      </w:r>
+      <w:proofErr w:type="spellEnd"/>
+      <w:r>
+        <w:rPr>
+          <w:sz w:val="20"/>
+          <w:szCs w:val="20"/>
+        </w:rPr>
+        <w:t>::</w:t>
+      </w:r>
+      <w:proofErr w:type="spellStart"/>
+      <w:r>
+        <w:rPr>
+          <w:sz w:val="20"/>
+          <w:szCs w:val="20"/>
+        </w:rPr>
+        <w:t>println</w:t>
+      </w:r>
+      <w:proofErr w:type="spellEnd"/>
     </w:p>
     <w:p>
       <w:pPr>
@@ -1571,8 +1720,8 @@
         </w:numPr>
         <w:rPr>
           <w:rFonts w:ascii="Calibri" w:hAnsi="Calibri" w:eastAsia="Calibri" w:cs="Calibri" w:asciiTheme="minorAscii" w:hAnsiTheme="minorAscii" w:eastAsiaTheme="minorAscii" w:cstheme="minorAscii"/>
-          <w:sz w:val="28"/>
-          <w:szCs w:val="28"/>
+          <w:sz w:val="20"/>
+          <w:szCs w:val="20"/>
         </w:rPr>
       </w:pPr>
       <w:r>
@@ -1591,8 +1740,8 @@
           <w:numId w:val="11"/>
         </w:numPr>
         <w:rPr>
-          <w:sz w:val="28"/>
-          <w:szCs w:val="28"/>
+          <w:sz w:val="20"/>
+          <w:szCs w:val="20"/>
         </w:rPr>
       </w:pPr>
       <w:r>
@@ -1611,8 +1760,8 @@
           <w:numId w:val="11"/>
         </w:numPr>
         <w:rPr>
-          <w:sz w:val="28"/>
-          <w:szCs w:val="28"/>
+          <w:sz w:val="20"/>
+          <w:szCs w:val="20"/>
         </w:rPr>
       </w:pPr>
       <w:r>
@@ -1631,8 +1780,8 @@
           <w:numId w:val="11"/>
         </w:numPr>
         <w:rPr>
-          <w:sz w:val="28"/>
-          <w:szCs w:val="28"/>
+          <w:sz w:val="20"/>
+          <w:szCs w:val="20"/>
         </w:rPr>
       </w:pPr>
       <w:r>
@@ -1672,6 +1821,7 @@
         </w:rPr>
         <w:t xml:space="preserve"> </w:t>
       </w:r>
+      <w:proofErr w:type="spellStart"/>
       <w:r>
         <w:rPr>
           <w:sz w:val="20"/>
@@ -1679,6 +1829,7 @@
         </w:rPr>
         <w:t>FileNotFoundException</w:t>
       </w:r>
+      <w:proofErr w:type="spellEnd"/>
       <w:r>
         <w:rPr>
           <w:sz w:val="20"/>
@@ -1695,8 +1846,8 @@
           <w:numId w:val="11"/>
         </w:numPr>
         <w:rPr>
-          <w:sz w:val="28"/>
-          <w:szCs w:val="28"/>
+          <w:sz w:val="20"/>
+          <w:szCs w:val="20"/>
         </w:rPr>
       </w:pPr>
       <w:r>
@@ -1715,8 +1866,8 @@
           <w:numId w:val="11"/>
         </w:numPr>
         <w:rPr>
-          <w:sz w:val="28"/>
-          <w:szCs w:val="28"/>
+          <w:sz w:val="20"/>
+          <w:szCs w:val="20"/>
         </w:rPr>
       </w:pPr>
       <w:r>
@@ -1740,8 +1891,17 @@
           <w:sz w:val="20"/>
           <w:szCs w:val="20"/>
         </w:rPr>
-        <w:t xml:space="preserve"> explicitly like NullPointerException</w:t>
-      </w:r>
+        <w:t xml:space="preserve"> explicitly like </w:t>
+      </w:r>
+      <w:proofErr w:type="spellStart"/>
+      <w:r>
+        <w:rPr>
+          <w:sz w:val="20"/>
+          <w:szCs w:val="20"/>
+        </w:rPr>
+        <w:t>NullPointerException</w:t>
+      </w:r>
+      <w:proofErr w:type="spellEnd"/>
     </w:p>
     <w:p>
       <w:pPr>
@@ -1769,8 +1929,8 @@
         </w:numPr>
         <w:rPr>
           <w:rFonts w:ascii="Calibri" w:hAnsi="Calibri" w:eastAsia="Calibri" w:cs="Calibri" w:asciiTheme="minorAscii" w:hAnsiTheme="minorAscii" w:eastAsiaTheme="minorAscii" w:cstheme="minorAscii"/>
-          <w:sz w:val="28"/>
-          <w:szCs w:val="28"/>
+          <w:sz w:val="20"/>
+          <w:szCs w:val="20"/>
         </w:rPr>
       </w:pPr>
       <w:r>
@@ -1789,8 +1949,8 @@
           <w:numId w:val="12"/>
         </w:numPr>
         <w:rPr>
-          <w:sz w:val="28"/>
-          <w:szCs w:val="28"/>
+          <w:sz w:val="20"/>
+          <w:szCs w:val="20"/>
         </w:rPr>
       </w:pPr>
       <w:r>
@@ -1818,8 +1978,8 @@
           <w:numId w:val="12"/>
         </w:numPr>
         <w:rPr>
-          <w:sz w:val="28"/>
-          <w:szCs w:val="28"/>
+          <w:sz w:val="20"/>
+          <w:szCs w:val="20"/>
         </w:rPr>
       </w:pPr>
       <w:proofErr w:type="spellStart"/>
@@ -1874,8 +2034,8 @@
         </w:numPr>
         <w:rPr>
           <w:rFonts w:ascii="Calibri" w:hAnsi="Calibri" w:eastAsia="Calibri" w:cs="Calibri" w:asciiTheme="minorAscii" w:hAnsiTheme="minorAscii" w:eastAsiaTheme="minorAscii" w:cstheme="minorAscii"/>
-          <w:sz w:val="28"/>
-          <w:szCs w:val="28"/>
+          <w:sz w:val="20"/>
+          <w:szCs w:val="20"/>
         </w:rPr>
       </w:pPr>
       <w:proofErr w:type="spellStart"/>
@@ -1917,8 +2077,8 @@
           <w:numId w:val="13"/>
         </w:numPr>
         <w:rPr>
-          <w:sz w:val="28"/>
-          <w:szCs w:val="28"/>
+          <w:sz w:val="20"/>
+          <w:szCs w:val="20"/>
         </w:rPr>
       </w:pPr>
       <w:r>
@@ -1942,9 +2102,16 @@
           <w:sz w:val="20"/>
           <w:szCs w:val="20"/>
         </w:rPr>
-        <w:t>(thing); Optional.</w:t>
-      </w:r>
-      <w:proofErr w:type="spellStart"/>
+        <w:t xml:space="preserve">(thing); </w:t>
+      </w:r>
+      <w:proofErr w:type="spellStart"/>
+      <w:r>
+        <w:rPr>
+          <w:sz w:val="20"/>
+          <w:szCs w:val="20"/>
+        </w:rPr>
+        <w:t>Optional.</w:t>
+      </w:r>
       <w:r>
         <w:rPr>
           <w:sz w:val="20"/>
@@ -1985,8 +2152,8 @@
           <w:numId w:val="13"/>
         </w:numPr>
         <w:rPr>
-          <w:sz w:val="28"/>
-          <w:szCs w:val="28"/>
+          <w:sz w:val="20"/>
+          <w:szCs w:val="20"/>
         </w:rPr>
       </w:pPr>
       <w:r>
@@ -2005,8 +2172,8 @@
           <w:numId w:val="13"/>
         </w:numPr>
         <w:rPr>
-          <w:sz w:val="28"/>
-          <w:szCs w:val="28"/>
+          <w:sz w:val="20"/>
+          <w:szCs w:val="20"/>
         </w:rPr>
       </w:pPr>
       <w:r>
@@ -2091,16 +2258,32 @@
         </w:numPr>
         <w:rPr>
           <w:rFonts w:ascii="Calibri" w:hAnsi="Calibri" w:eastAsia="Calibri" w:cs="Calibri" w:asciiTheme="minorAscii" w:hAnsiTheme="minorAscii" w:eastAsiaTheme="minorAscii" w:cstheme="minorAscii"/>
-          <w:sz w:val="28"/>
-          <w:szCs w:val="28"/>
-        </w:rPr>
-      </w:pPr>
-      <w:r>
-        <w:rPr>
-          <w:sz w:val="20"/>
-          <w:szCs w:val="20"/>
-        </w:rPr>
-        <w:t>System.getProperty();</w:t>
+          <w:sz w:val="20"/>
+          <w:szCs w:val="20"/>
+        </w:rPr>
+      </w:pPr>
+      <w:proofErr w:type="spellStart"/>
+      <w:r>
+        <w:rPr>
+          <w:sz w:val="20"/>
+          <w:szCs w:val="20"/>
+        </w:rPr>
+        <w:t>Syste</w:t>
+      </w:r>
+      <w:r>
+        <w:rPr>
+          <w:sz w:val="20"/>
+          <w:szCs w:val="20"/>
+        </w:rPr>
+        <w:t>m.getProperty</w:t>
+      </w:r>
+      <w:proofErr w:type="spellEnd"/>
+      <w:r>
+        <w:rPr>
+          <w:sz w:val="20"/>
+          <w:szCs w:val="20"/>
+        </w:rPr>
+        <w:t>();</w:t>
       </w:r>
     </w:p>
     <w:p>
@@ -2111,16 +2294,23 @@
           <w:numId w:val="14"/>
         </w:numPr>
         <w:rPr>
-          <w:sz w:val="28"/>
-          <w:szCs w:val="28"/>
-        </w:rPr>
-      </w:pPr>
-      <w:r>
-        <w:rPr>
-          <w:sz w:val="20"/>
-          <w:szCs w:val="20"/>
-        </w:rPr>
-        <w:t xml:space="preserve">Useful properties: </w:t>
+          <w:sz w:val="20"/>
+          <w:szCs w:val="20"/>
+        </w:rPr>
+      </w:pPr>
+      <w:r>
+        <w:rPr>
+          <w:sz w:val="20"/>
+          <w:szCs w:val="20"/>
+        </w:rPr>
+        <w:t>Usefu</w:t>
+      </w:r>
+      <w:r>
+        <w:rPr>
+          <w:sz w:val="20"/>
+          <w:szCs w:val="20"/>
+        </w:rPr>
+        <w:t xml:space="preserve">l properties: </w:t>
       </w:r>
       <w:proofErr w:type="spellStart"/>
       <w:r>
@@ -2168,8 +2358,17 @@
           <w:sz w:val="20"/>
           <w:szCs w:val="20"/>
         </w:rPr>
-        <w:t xml:space="preserve"> user.home</w:t>
-      </w:r>
+        <w:t xml:space="preserve"> </w:t>
+      </w:r>
+      <w:proofErr w:type="spellStart"/>
+      <w:r>
+        <w:rPr>
+          <w:sz w:val="20"/>
+          <w:szCs w:val="20"/>
+        </w:rPr>
+        <w:t>user.home</w:t>
+      </w:r>
+      <w:proofErr w:type="spellEnd"/>
     </w:p>
     <w:p>
       <w:pPr>
@@ -2197,8 +2396,8 @@
         </w:numPr>
         <w:rPr>
           <w:rFonts w:ascii="Calibri" w:hAnsi="Calibri" w:eastAsia="Calibri" w:cs="Calibri" w:asciiTheme="minorAscii" w:hAnsiTheme="minorAscii" w:eastAsiaTheme="minorAscii" w:cstheme="minorAscii"/>
-          <w:sz w:val="28"/>
-          <w:szCs w:val="28"/>
+          <w:sz w:val="20"/>
+          <w:szCs w:val="20"/>
         </w:rPr>
       </w:pPr>
       <w:r>
@@ -2242,8 +2441,8 @@
           <w:numId w:val="15"/>
         </w:numPr>
         <w:rPr>
-          <w:sz w:val="28"/>
-          <w:szCs w:val="28"/>
+          <w:sz w:val="20"/>
+          <w:szCs w:val="20"/>
         </w:rPr>
       </w:pPr>
       <w:proofErr w:type="spellStart"/>
@@ -2260,7 +2459,23 @@
           <w:sz w:val="20"/>
           <w:szCs w:val="20"/>
         </w:rPr>
-        <w:t xml:space="preserve"> has a run() function</w:t>
+        <w:t xml:space="preserve"> has a </w:t>
+      </w:r>
+      <w:proofErr w:type="gramStart"/>
+      <w:r>
+        <w:rPr>
+          <w:sz w:val="20"/>
+          <w:szCs w:val="20"/>
+        </w:rPr>
+        <w:t>run(</w:t>
+      </w:r>
+      <w:proofErr w:type="gramEnd"/>
+      <w:r>
+        <w:rPr>
+          <w:sz w:val="20"/>
+          <w:szCs w:val="20"/>
+        </w:rPr>
+        <w:t>) function</w:t>
       </w:r>
     </w:p>
     <w:p>
@@ -2271,16 +2486,32 @@
           <w:numId w:val="15"/>
         </w:numPr>
         <w:rPr>
-          <w:sz w:val="28"/>
-          <w:szCs w:val="28"/>
-        </w:rPr>
-      </w:pPr>
-      <w:r>
-        <w:rPr>
-          <w:sz w:val="20"/>
-          <w:szCs w:val="20"/>
-        </w:rPr>
-        <w:t>Timer sch = new Timer();</w:t>
+          <w:sz w:val="20"/>
+          <w:szCs w:val="20"/>
+        </w:rPr>
+      </w:pPr>
+      <w:r>
+        <w:rPr>
+          <w:sz w:val="20"/>
+          <w:szCs w:val="20"/>
+        </w:rPr>
+        <w:t xml:space="preserve">Timer sch = new </w:t>
+      </w:r>
+      <w:proofErr w:type="gramStart"/>
+      <w:r>
+        <w:rPr>
+          <w:sz w:val="20"/>
+          <w:szCs w:val="20"/>
+        </w:rPr>
+        <w:t>Timer(</w:t>
+      </w:r>
+      <w:proofErr w:type="gramEnd"/>
+      <w:r>
+        <w:rPr>
+          <w:sz w:val="20"/>
+          <w:szCs w:val="20"/>
+        </w:rPr>
+        <w:t>);</w:t>
       </w:r>
     </w:p>
     <w:p>
@@ -2291,16 +2522,25 @@
           <w:numId w:val="15"/>
         </w:numPr>
         <w:rPr>
-          <w:sz w:val="28"/>
-          <w:szCs w:val="28"/>
-        </w:rPr>
-      </w:pPr>
-      <w:r>
-        <w:rPr>
-          <w:sz w:val="20"/>
-          <w:szCs w:val="20"/>
-        </w:rPr>
-        <w:t>sch.schedule(task, delay);  happens once after delay</w:t>
+          <w:sz w:val="20"/>
+          <w:szCs w:val="20"/>
+        </w:rPr>
+      </w:pPr>
+      <w:proofErr w:type="spellStart"/>
+      <w:r>
+        <w:rPr>
+          <w:sz w:val="20"/>
+          <w:szCs w:val="20"/>
+        </w:rPr>
+        <w:t>sch.schedule</w:t>
+      </w:r>
+      <w:proofErr w:type="spellEnd"/>
+      <w:r>
+        <w:rPr>
+          <w:sz w:val="20"/>
+          <w:szCs w:val="20"/>
+        </w:rPr>
+        <w:t>(task, delay);  happens once after delay</w:t>
       </w:r>
     </w:p>
     <w:p>
@@ -2311,8 +2551,8 @@
           <w:numId w:val="15"/>
         </w:numPr>
         <w:rPr>
-          <w:sz w:val="28"/>
-          <w:szCs w:val="28"/>
+          <w:sz w:val="20"/>
+          <w:szCs w:val="20"/>
         </w:rPr>
       </w:pPr>
       <w:proofErr w:type="spellStart"/>
@@ -2376,13 +2616,22 @@
           <w:szCs w:val="28"/>
         </w:rPr>
       </w:pPr>
-      <w:r>
-        <w:rPr>
-          <w:sz w:val="20"/>
-          <w:szCs w:val="20"/>
-        </w:rPr>
-        <w:t>sch.cancel</w:t>
-      </w:r>
+      <w:proofErr w:type="spellStart"/>
+      <w:r>
+        <w:rPr>
+          <w:sz w:val="20"/>
+          <w:szCs w:val="20"/>
+        </w:rPr>
+        <w:t>s</w:t>
+      </w:r>
+      <w:r>
+        <w:rPr>
+          <w:sz w:val="20"/>
+          <w:szCs w:val="20"/>
+        </w:rPr>
+        <w:t>ch.cancel</w:t>
+      </w:r>
+      <w:proofErr w:type="spellEnd"/>
       <w:r>
         <w:rPr>
           <w:sz w:val="20"/>
@@ -2537,8 +2786,8 @@
         <w:ind/>
         <w:rPr>
           <w:rFonts w:ascii="Calibri" w:hAnsi="Calibri" w:eastAsia="Calibri" w:cs="Calibri" w:asciiTheme="minorAscii" w:hAnsiTheme="minorAscii" w:eastAsiaTheme="minorAscii" w:cstheme="minorAscii"/>
-          <w:sz w:val="28"/>
-          <w:szCs w:val="28"/>
+          <w:sz w:val="20"/>
+          <w:szCs w:val="20"/>
         </w:rPr>
       </w:pPr>
       <w:r>
@@ -2557,8 +2806,8 @@
           <w:numId w:val="17"/>
         </w:numPr>
         <w:rPr>
-          <w:sz w:val="28"/>
-          <w:szCs w:val="28"/>
+          <w:sz w:val="20"/>
+          <w:szCs w:val="20"/>
         </w:rPr>
       </w:pPr>
       <w:proofErr w:type="spellStart"/>
@@ -2586,8 +2835,8 @@
           <w:numId w:val="17"/>
         </w:numPr>
         <w:rPr>
-          <w:sz w:val="28"/>
-          <w:szCs w:val="28"/>
+          <w:sz w:val="20"/>
+          <w:szCs w:val="20"/>
         </w:rPr>
       </w:pPr>
       <w:proofErr w:type="spellStart"/>
@@ -2638,8 +2887,8 @@
           <w:numId w:val="17"/>
         </w:numPr>
         <w:rPr>
-          <w:sz w:val="28"/>
-          <w:szCs w:val="28"/>
+          <w:sz w:val="20"/>
+          <w:szCs w:val="20"/>
         </w:rPr>
       </w:pPr>
       <w:proofErr w:type="spellStart"/>
@@ -2667,8 +2916,8 @@
           <w:numId w:val="17"/>
         </w:numPr>
         <w:rPr>
-          <w:sz w:val="28"/>
-          <w:szCs w:val="28"/>
+          <w:sz w:val="20"/>
+          <w:szCs w:val="20"/>
         </w:rPr>
       </w:pPr>
       <w:r>
@@ -2742,8 +2991,8 @@
           <w:numId w:val="17"/>
         </w:numPr>
         <w:rPr>
-          <w:sz w:val="28"/>
-          <w:szCs w:val="28"/>
+          <w:sz w:val="20"/>
+          <w:szCs w:val="20"/>
         </w:rPr>
       </w:pPr>
       <w:r>
@@ -2762,8 +3011,8 @@
           <w:numId w:val="17"/>
         </w:numPr>
         <w:rPr>
-          <w:sz w:val="28"/>
-          <w:szCs w:val="28"/>
+          <w:sz w:val="20"/>
+          <w:szCs w:val="20"/>
         </w:rPr>
       </w:pPr>
       <w:proofErr w:type="spellStart"/>
@@ -2823,12 +3072,15 @@
           <w:numId w:val="17"/>
         </w:numPr>
         <w:rPr>
-          <w:sz w:val="28"/>
-          <w:szCs w:val="28"/>
-        </w:rPr>
-      </w:pPr>
-      <w:r>
-        <w:rPr/>
+          <w:sz w:val="20"/>
+          <w:szCs w:val="20"/>
+        </w:rPr>
+      </w:pPr>
+      <w:r>
+        <w:rPr>
+          <w:sz w:val="20"/>
+          <w:szCs w:val="20"/>
+        </w:rPr>
         <w:t>-N, --non-recursive</w:t>
       </w:r>
       <w:r>
@@ -2854,8 +3106,8 @@
           <w:numId w:val="17"/>
         </w:numPr>
         <w:rPr>
-          <w:sz w:val="28"/>
-          <w:szCs w:val="28"/>
+          <w:sz w:val="20"/>
+          <w:szCs w:val="20"/>
         </w:rPr>
       </w:pPr>
       <w:r>
@@ -2874,32 +3126,47 @@
           <w:numId w:val="17"/>
         </w:numPr>
         <w:rPr>
-          <w:sz w:val="28"/>
-          <w:szCs w:val="28"/>
-        </w:rPr>
-      </w:pPr>
-      <w:r>
-        <w:rPr/>
+          <w:sz w:val="20"/>
+          <w:szCs w:val="20"/>
+        </w:rPr>
+      </w:pPr>
+      <w:r>
+        <w:rPr>
+          <w:sz w:val="20"/>
+          <w:szCs w:val="20"/>
+        </w:rPr>
         <w:t>UNIX</w:t>
       </w:r>
       <w:proofErr w:type="gramStart"/>
       <w:r>
-        <w:rPr/>
+        <w:rPr>
+          <w:sz w:val="20"/>
+          <w:szCs w:val="20"/>
+        </w:rPr>
         <w:t>: .</w:t>
       </w:r>
       <w:proofErr w:type="gramEnd"/>
       <w:r>
-        <w:rPr/>
+        <w:rPr>
+          <w:sz w:val="20"/>
+          <w:szCs w:val="20"/>
+        </w:rPr>
         <w:t>/</w:t>
       </w:r>
       <w:proofErr w:type="spellStart"/>
       <w:r>
-        <w:rPr/>
+        <w:rPr>
+          <w:sz w:val="20"/>
+          <w:szCs w:val="20"/>
+        </w:rPr>
         <w:t>mvnw</w:t>
       </w:r>
       <w:proofErr w:type="spellEnd"/>
       <w:r>
-        <w:rPr/>
+        <w:rPr>
+          <w:sz w:val="20"/>
+          <w:szCs w:val="20"/>
+        </w:rPr>
         <w:t xml:space="preserve"> clean package  WINDOWS: mvnw.cmd clean package</w:t>
       </w:r>
     </w:p>
@@ -2911,8 +3178,8 @@
           <w:numId w:val="17"/>
         </w:numPr>
         <w:rPr>
-          <w:sz w:val="28"/>
-          <w:szCs w:val="28"/>
+          <w:sz w:val="20"/>
+          <w:szCs w:val="20"/>
         </w:rPr>
       </w:pPr>
       <w:r>
@@ -2931,8 +3198,8 @@
           <w:numId w:val="17"/>
         </w:numPr>
         <w:rPr>
-          <w:sz w:val="28"/>
-          <w:szCs w:val="28"/>
+          <w:sz w:val="20"/>
+          <w:szCs w:val="20"/>
         </w:rPr>
       </w:pPr>
       <w:r>
@@ -2972,16 +3239,25 @@
           <w:numId w:val="17"/>
         </w:numPr>
         <w:rPr>
-          <w:sz w:val="28"/>
-          <w:szCs w:val="28"/>
-        </w:rPr>
-      </w:pPr>
-      <w:r>
-        <w:rPr>
-          <w:sz w:val="20"/>
-          <w:szCs w:val="20"/>
-        </w:rPr>
-        <w:t>mvn compile         compiles Java sources</w:t>
+          <w:sz w:val="20"/>
+          <w:szCs w:val="20"/>
+        </w:rPr>
+      </w:pPr>
+      <w:proofErr w:type="spellStart"/>
+      <w:r>
+        <w:rPr>
+          <w:sz w:val="20"/>
+          <w:szCs w:val="20"/>
+        </w:rPr>
+        <w:t>mvn</w:t>
+      </w:r>
+      <w:proofErr w:type="spellEnd"/>
+      <w:r>
+        <w:rPr>
+          <w:sz w:val="20"/>
+          <w:szCs w:val="20"/>
+        </w:rPr>
+        <w:t xml:space="preserve"> compile         compiles Java sources</w:t>
       </w:r>
     </w:p>
     <w:p>
@@ -2992,30 +3268,33 @@
           <w:numId w:val="17"/>
         </w:numPr>
         <w:rPr>
-          <w:sz w:val="28"/>
-          <w:szCs w:val="28"/>
-        </w:rPr>
-      </w:pPr>
-      <w:r>
-        <w:rPr>
-          <w:sz w:val="20"/>
-          <w:szCs w:val="20"/>
-        </w:rPr>
-        <w:t>mvn clean package      creates the JAR file</w:t>
-      </w:r>
-    </w:p>
-    <w:p>
-      <w:pPr>
-        <w:pStyle w:val="ListParagraph"/>
-        <w:numPr>
-          <w:ilvl w:val="0"/>
-          <w:numId w:val="17"/>
-        </w:numPr>
-        <w:rPr>
-          <w:sz w:val="28"/>
-          <w:szCs w:val="28"/>
-        </w:rPr>
-      </w:pPr>
+          <w:sz w:val="20"/>
+          <w:szCs w:val="20"/>
+        </w:rPr>
+      </w:pPr>
+      <w:proofErr w:type="spellStart"/>
+      <w:r>
+        <w:rPr>
+          <w:sz w:val="20"/>
+          <w:szCs w:val="20"/>
+        </w:rPr>
+        <w:t>mvn</w:t>
+      </w:r>
+      <w:proofErr w:type="spellEnd"/>
+      <w:r>
+        <w:rPr>
+          <w:sz w:val="20"/>
+          <w:szCs w:val="20"/>
+        </w:rPr>
+        <w:t xml:space="preserve"> clean package      creates the JAR fil</w:t>
+      </w:r>
+      <w:r>
+        <w:rPr>
+          <w:sz w:val="20"/>
+          <w:szCs w:val="20"/>
+        </w:rPr>
+        <w:t>e</w:t>
+      </w:r>
     </w:p>
     <w:p>
       <w:pPr>
@@ -3031,16 +3310,422 @@
           <w:sz w:val="28"/>
           <w:szCs w:val="28"/>
         </w:rPr>
-        <w:t>Other</w:t>
-      </w:r>
+        <w:t>S</w:t>
+      </w:r>
+      <w:r>
+        <w:rPr>
+          <w:sz w:val="28"/>
+          <w:szCs w:val="28"/>
+        </w:rPr>
+        <w:t>pring</w:t>
+      </w:r>
+    </w:p>
+    <w:p>
+      <w:pPr>
+        <w:pStyle w:val="ListParagraph"/>
+        <w:numPr>
+          <w:ilvl w:val="0"/>
+          <w:numId w:val="19"/>
+        </w:numPr>
+        <w:rPr>
+          <w:sz w:val="20"/>
+          <w:szCs w:val="20"/>
+        </w:rPr>
+      </w:pPr>
+      <w:r>
+        <w:rPr>
+          <w:sz w:val="20"/>
+          <w:szCs w:val="20"/>
+        </w:rPr>
+        <w:t>mvn spring-boot:run</w:t>
+      </w:r>
+    </w:p>
+    <w:p>
+      <w:pPr>
+        <w:pStyle w:val="ListParagraph"/>
+        <w:numPr>
+          <w:ilvl w:val="0"/>
+          <w:numId w:val="19"/>
+        </w:numPr>
+        <w:ind/>
+        <w:rPr>
+          <w:rFonts w:ascii="Calibri" w:hAnsi="Calibri" w:eastAsia="Calibri" w:cs="Calibri" w:asciiTheme="minorAscii" w:hAnsiTheme="minorAscii" w:eastAsiaTheme="minorAscii" w:cstheme="minorAscii"/>
+          <w:sz w:val="20"/>
+          <w:szCs w:val="20"/>
+        </w:rPr>
+      </w:pPr>
+      <w:r>
+        <w:rPr>
+          <w:sz w:val="20"/>
+          <w:szCs w:val="20"/>
+        </w:rPr>
+        <w:t>start.spring.io can generate a file structure for starting. You can just nick the pom file for eclipse and reinstall</w:t>
+      </w:r>
+    </w:p>
+    <w:p>
+      <w:pPr>
+        <w:pStyle w:val="ListParagraph"/>
+        <w:numPr>
+          <w:ilvl w:val="0"/>
+          <w:numId w:val="19"/>
+        </w:numPr>
+        <w:rPr>
+          <w:sz w:val="20"/>
+          <w:szCs w:val="20"/>
+        </w:rPr>
+      </w:pPr>
+      <w:r>
+        <w:rPr>
+          <w:sz w:val="20"/>
+          <w:szCs w:val="20"/>
+        </w:rPr>
+        <w:t>@Controller classes will be considered by spring for incoming web</w:t>
+      </w:r>
+      <w:r>
+        <w:rPr>
+          <w:sz w:val="20"/>
+          <w:szCs w:val="20"/>
+        </w:rPr>
+        <w:t xml:space="preserve"> requests. @</w:t>
+      </w:r>
+      <w:proofErr w:type="spellStart"/>
+      <w:r>
+        <w:rPr>
+          <w:sz w:val="20"/>
+          <w:szCs w:val="20"/>
+        </w:rPr>
+        <w:t>RestController</w:t>
+      </w:r>
+      <w:proofErr w:type="spellEnd"/>
+      <w:r>
+        <w:rPr>
+          <w:sz w:val="20"/>
+          <w:szCs w:val="20"/>
+        </w:rPr>
+        <w:t xml:space="preserve"> is for Restful web services</w:t>
+      </w:r>
+    </w:p>
+    <w:p>
+      <w:pPr>
+        <w:pStyle w:val="ListParagraph"/>
+        <w:numPr>
+          <w:ilvl w:val="0"/>
+          <w:numId w:val="19"/>
+        </w:numPr>
+        <w:rPr>
+          <w:sz w:val="20"/>
+          <w:szCs w:val="20"/>
+        </w:rPr>
+      </w:pPr>
+      <w:r>
+        <w:rPr>
+          <w:sz w:val="20"/>
+          <w:szCs w:val="20"/>
+        </w:rPr>
+        <w:t>@</w:t>
+      </w:r>
+      <w:proofErr w:type="spellStart"/>
+      <w:r>
+        <w:rPr>
+          <w:sz w:val="20"/>
+          <w:szCs w:val="20"/>
+        </w:rPr>
+        <w:t>RequestMapping</w:t>
+      </w:r>
+      <w:proofErr w:type="spellEnd"/>
+      <w:r>
+        <w:rPr>
+          <w:sz w:val="20"/>
+          <w:szCs w:val="20"/>
+        </w:rPr>
+        <w:t xml:space="preserve"> tells spring to map specified paths to that method</w:t>
+      </w:r>
+    </w:p>
+    <w:p>
+      <w:pPr>
+        <w:pStyle w:val="ListParagraph"/>
+        <w:numPr>
+          <w:ilvl w:val="0"/>
+          <w:numId w:val="19"/>
+        </w:numPr>
+        <w:rPr>
+          <w:sz w:val="20"/>
+          <w:szCs w:val="20"/>
+        </w:rPr>
+      </w:pPr>
+      <w:r>
+        <w:rPr>
+          <w:sz w:val="20"/>
+          <w:szCs w:val="20"/>
+        </w:rPr>
+        <w:t>@</w:t>
+      </w:r>
+      <w:proofErr w:type="spellStart"/>
+      <w:r>
+        <w:rPr>
+          <w:sz w:val="20"/>
+          <w:szCs w:val="20"/>
+        </w:rPr>
+        <w:t>EnableAutoConfiguration</w:t>
+      </w:r>
+      <w:proofErr w:type="spellEnd"/>
+      <w:r>
+        <w:rPr>
+          <w:sz w:val="20"/>
+          <w:szCs w:val="20"/>
+        </w:rPr>
+        <w:t xml:space="preserve"> tells spring to guess </w:t>
+      </w:r>
+    </w:p>
+    <w:p>
+      <w:pPr>
+        <w:pStyle w:val="ListParagraph"/>
+        <w:numPr>
+          <w:ilvl w:val="0"/>
+          <w:numId w:val="19"/>
+        </w:numPr>
+        <w:rPr>
+          <w:sz w:val="20"/>
+          <w:szCs w:val="20"/>
+        </w:rPr>
+      </w:pPr>
+      <w:proofErr w:type="spellStart"/>
+      <w:r>
+        <w:rPr>
+          <w:sz w:val="20"/>
+          <w:szCs w:val="20"/>
+        </w:rPr>
+        <w:t>mvn</w:t>
+      </w:r>
+      <w:proofErr w:type="spellEnd"/>
+      <w:r>
+        <w:rPr>
+          <w:sz w:val="20"/>
+          <w:szCs w:val="20"/>
+        </w:rPr>
+        <w:t xml:space="preserve"> package</w:t>
+      </w:r>
+    </w:p>
+    <w:p>
+      <w:pPr>
+        <w:pStyle w:val="ListParagraph"/>
+        <w:numPr>
+          <w:ilvl w:val="0"/>
+          <w:numId w:val="19"/>
+        </w:numPr>
+        <w:rPr>
+          <w:rFonts w:ascii="Calibri" w:hAnsi="Calibri" w:eastAsia="Calibri" w:cs="Calibri" w:asciiTheme="minorAscii" w:hAnsiTheme="minorAscii" w:eastAsiaTheme="minorAscii" w:cstheme="minorAscii"/>
+          <w:sz w:val="20"/>
+          <w:szCs w:val="20"/>
+        </w:rPr>
+      </w:pPr>
+      <w:r>
+        <w:rPr>
+          <w:sz w:val="20"/>
+          <w:szCs w:val="20"/>
+        </w:rPr>
+        <w:t>java -jar target/myproject-0.0.1-SNAPSHOT.jar</w:t>
+      </w:r>
+    </w:p>
+    <w:p>
+      <w:pPr>
+        <w:pStyle w:val="ListParagraph"/>
+        <w:numPr>
+          <w:ilvl w:val="0"/>
+          <w:numId w:val="19"/>
+        </w:numPr>
+        <w:rPr>
+          <w:sz w:val="20"/>
+          <w:szCs w:val="20"/>
+        </w:rPr>
+      </w:pPr>
+      <w:r>
+        <w:rPr>
+          <w:sz w:val="20"/>
+          <w:szCs w:val="20"/>
+        </w:rPr>
+        <w:t xml:space="preserve"> </w:t>
+      </w:r>
+    </w:p>
+    <w:p>
+      <w:pPr>
+        <w:pStyle w:val="ListParagraph"/>
+        <w:numPr>
+          <w:ilvl w:val="0"/>
+          <w:numId w:val="19"/>
+        </w:numPr>
+        <w:rPr>
+          <w:sz w:val="20"/>
+          <w:szCs w:val="20"/>
+        </w:rPr>
+      </w:pPr>
+      <w:r>
+        <w:rPr>
+          <w:sz w:val="20"/>
+          <w:szCs w:val="20"/>
+        </w:rPr>
+        <w:t>Can install spring boot via sdkman.io</w:t>
+      </w:r>
+    </w:p>
+    <w:p>
+      <w:pPr>
+        <w:pStyle w:val="ListParagraph"/>
+        <w:numPr>
+          <w:ilvl w:val="0"/>
+          <w:numId w:val="19"/>
+        </w:numPr>
+        <w:rPr>
+          <w:sz w:val="20"/>
+          <w:szCs w:val="20"/>
+        </w:rPr>
+      </w:pPr>
+      <w:r>
+        <w:rPr>
+          <w:sz w:val="20"/>
+          <w:szCs w:val="20"/>
+        </w:rPr>
+        <w:t xml:space="preserve">Can install spring boot cli (command line interface) with </w:t>
+      </w:r>
+      <w:proofErr w:type="spellStart"/>
+      <w:r>
+        <w:rPr>
+          <w:sz w:val="20"/>
+          <w:szCs w:val="20"/>
+        </w:rPr>
+        <w:t>sdkman</w:t>
+      </w:r>
+      <w:proofErr w:type="spellEnd"/>
     </w:p>
     <w:p>
       <w:pPr>
         <w:pStyle w:val="Normal"/>
         <w:ind w:left="0"/>
         <w:rPr>
-          <w:sz w:val="28"/>
-          <w:szCs w:val="28"/>
+          <w:sz w:val="20"/>
+          <w:szCs w:val="20"/>
+        </w:rPr>
+      </w:pPr>
+      <w:r>
+        <w:rPr>
+          <w:sz w:val="28"/>
+          <w:szCs w:val="28"/>
+        </w:rPr>
+        <w:t>Spring Beans</w:t>
+      </w:r>
+    </w:p>
+    <w:p>
+      <w:pPr>
+        <w:pStyle w:val="ListParagraph"/>
+        <w:numPr>
+          <w:ilvl w:val="0"/>
+          <w:numId w:val="19"/>
+        </w:numPr>
+        <w:rPr>
+          <w:rFonts w:ascii="Calibri" w:hAnsi="Calibri" w:eastAsia="Calibri" w:cs="Calibri" w:asciiTheme="minorAscii" w:hAnsiTheme="minorAscii" w:eastAsiaTheme="minorAscii" w:cstheme="minorAscii"/>
+          <w:sz w:val="20"/>
+          <w:szCs w:val="20"/>
+        </w:rPr>
+      </w:pPr>
+      <w:r>
+        <w:rPr>
+          <w:sz w:val="20"/>
+          <w:szCs w:val="20"/>
+        </w:rPr>
+        <w:t>@</w:t>
+      </w:r>
+      <w:proofErr w:type="spellStart"/>
+      <w:r>
+        <w:rPr>
+          <w:sz w:val="20"/>
+          <w:szCs w:val="20"/>
+        </w:rPr>
+        <w:t>ComponentScan</w:t>
+      </w:r>
+      <w:proofErr w:type="spellEnd"/>
+      <w:r>
+        <w:rPr>
+          <w:sz w:val="20"/>
+          <w:szCs w:val="20"/>
+        </w:rPr>
+        <w:t xml:space="preserve"> (to find your beans) and using @</w:t>
+      </w:r>
+      <w:proofErr w:type="spellStart"/>
+      <w:r>
+        <w:rPr>
+          <w:sz w:val="20"/>
+          <w:szCs w:val="20"/>
+        </w:rPr>
+        <w:t>Autowired</w:t>
+      </w:r>
+      <w:proofErr w:type="spellEnd"/>
+      <w:r>
+        <w:rPr>
+          <w:sz w:val="20"/>
+          <w:szCs w:val="20"/>
+        </w:rPr>
+        <w:t xml:space="preserve"> (to do constructor injection) works well.</w:t>
+      </w:r>
+    </w:p>
+    <w:p>
+      <w:pPr>
+        <w:pStyle w:val="ListParagraph"/>
+        <w:numPr>
+          <w:ilvl w:val="0"/>
+          <w:numId w:val="19"/>
+        </w:numPr>
+        <w:rPr>
+          <w:sz w:val="20"/>
+          <w:szCs w:val="20"/>
+        </w:rPr>
+      </w:pPr>
+      <w:r>
+        <w:rPr>
+          <w:sz w:val="20"/>
+          <w:szCs w:val="20"/>
+        </w:rPr>
+        <w:t>That’s not needed if you structure your code so its easily found by default (in root package)</w:t>
+      </w:r>
+    </w:p>
+    <w:p>
+      <w:pPr>
+        <w:pStyle w:val="ListParagraph"/>
+        <w:numPr>
+          <w:ilvl w:val="0"/>
+          <w:numId w:val="19"/>
+        </w:numPr>
+        <w:rPr>
+          <w:rFonts w:ascii="Calibri" w:hAnsi="Calibri" w:eastAsia="Calibri" w:cs="Calibri" w:asciiTheme="minorAscii" w:hAnsiTheme="minorAscii" w:eastAsiaTheme="minorAscii" w:cstheme="minorAscii"/>
+          <w:sz w:val="20"/>
+          <w:szCs w:val="20"/>
+        </w:rPr>
+      </w:pPr>
+      <w:proofErr w:type="gramStart"/>
+      <w:r>
+        <w:rPr>
+          <w:sz w:val="20"/>
+          <w:szCs w:val="20"/>
+        </w:rPr>
+        <w:t>All of</w:t>
+      </w:r>
+      <w:proofErr w:type="gramEnd"/>
+      <w:r>
+        <w:rPr>
+          <w:sz w:val="20"/>
+          <w:szCs w:val="20"/>
+        </w:rPr>
+        <w:t xml:space="preserve"> your application components (@Component, @Service, @Repository, @Controller etc.) are automatically registered as Spring Beans.</w:t>
+      </w:r>
+    </w:p>
+    <w:p>
+      <w:pPr>
+        <w:pStyle w:val="ListParagraph"/>
+        <w:numPr>
+          <w:ilvl w:val="0"/>
+          <w:numId w:val="19"/>
+        </w:numPr>
+        <w:rPr>
+          <w:sz w:val="20"/>
+          <w:szCs w:val="20"/>
         </w:rPr>
       </w:pPr>
     </w:p>
@@ -3058,7 +3743,799 @@
           <w:sz w:val="28"/>
           <w:szCs w:val="28"/>
         </w:rPr>
-        <w:t>Stiff</w:t>
+        <w:t>St</w:t>
+      </w:r>
+      <w:r>
+        <w:rPr>
+          <w:sz w:val="28"/>
+          <w:szCs w:val="28"/>
+        </w:rPr>
+        <w:t>uff</w:t>
+      </w:r>
+    </w:p>
+    <w:p>
+      <w:pPr>
+        <w:pStyle w:val="ListParagraph"/>
+        <w:numPr>
+          <w:ilvl w:val="0"/>
+          <w:numId w:val="18"/>
+        </w:numPr>
+        <w:rPr>
+          <w:rFonts w:ascii="Calibri" w:hAnsi="Calibri" w:eastAsia="Calibri" w:cs="Calibri" w:asciiTheme="minorAscii" w:hAnsiTheme="minorAscii" w:eastAsiaTheme="minorAscii" w:cstheme="minorAscii"/>
+          <w:sz w:val="20"/>
+          <w:szCs w:val="20"/>
+        </w:rPr>
+      </w:pPr>
+      <w:r>
+        <w:rPr>
+          <w:sz w:val="20"/>
+          <w:szCs w:val="20"/>
+        </w:rPr>
+        <w:t xml:space="preserve">Windows subsystem for </w:t>
+      </w:r>
+      <w:proofErr w:type="spellStart"/>
+      <w:r>
+        <w:rPr>
+          <w:sz w:val="20"/>
+          <w:szCs w:val="20"/>
+        </w:rPr>
+        <w:t>linux</w:t>
+      </w:r>
+      <w:proofErr w:type="spellEnd"/>
+      <w:r>
+        <w:rPr>
+          <w:sz w:val="20"/>
+          <w:szCs w:val="20"/>
+        </w:rPr>
+        <w:t xml:space="preserve"> &amp; Ubuntu?</w:t>
+      </w:r>
+    </w:p>
+    <w:p>
+      <w:pPr>
+        <w:pStyle w:val="ListParagraph"/>
+        <w:numPr>
+          <w:ilvl w:val="0"/>
+          <w:numId w:val="18"/>
+        </w:numPr>
+        <w:rPr>
+          <w:rFonts w:ascii="Calibri" w:hAnsi="Calibri" w:eastAsia="Calibri" w:cs="Calibri" w:asciiTheme="minorAscii" w:hAnsiTheme="minorAscii" w:eastAsiaTheme="minorAscii" w:cstheme="minorAscii"/>
+          <w:sz w:val="20"/>
+          <w:szCs w:val="20"/>
+        </w:rPr>
+      </w:pPr>
+      <w:proofErr w:type="spellStart"/>
+      <w:r>
+        <w:rPr>
+          <w:sz w:val="20"/>
+          <w:szCs w:val="20"/>
+        </w:rPr>
+        <w:t>alistair</w:t>
+      </w:r>
+      <w:proofErr w:type="spellEnd"/>
+      <w:r>
+        <w:rPr>
+          <w:sz w:val="20"/>
+          <w:szCs w:val="20"/>
+        </w:rPr>
+        <w:t xml:space="preserve"> and </w:t>
+      </w:r>
+      <w:proofErr w:type="spellStart"/>
+      <w:r>
+        <w:rPr>
+          <w:sz w:val="20"/>
+          <w:szCs w:val="20"/>
+        </w:rPr>
+        <w:t>ThisPCpass</w:t>
+      </w:r>
+      <w:proofErr w:type="spellEnd"/>
+    </w:p>
+    <w:p>
+      <w:pPr>
+        <w:pStyle w:val="Normal"/>
+        <w:ind w:left="0"/>
+        <w:rPr>
+          <w:sz w:val="28"/>
+          <w:szCs w:val="28"/>
+        </w:rPr>
+      </w:pPr>
+    </w:p>
+    <w:p>
+      <w:pPr>
+        <w:pStyle w:val="Normal"/>
+        <w:ind w:left="0"/>
+        <w:rPr>
+          <w:sz w:val="28"/>
+          <w:szCs w:val="28"/>
+        </w:rPr>
+      </w:pPr>
+      <w:r>
+        <w:rPr>
+          <w:sz w:val="28"/>
+          <w:szCs w:val="28"/>
+        </w:rPr>
+        <w:t>Encapsulation : getters and setters</w:t>
+      </w:r>
+    </w:p>
+    <w:p>
+      <w:pPr>
+        <w:pStyle w:val="Normal"/>
+        <w:ind w:left="0"/>
+        <w:rPr>
+          <w:sz w:val="28"/>
+          <w:szCs w:val="28"/>
+        </w:rPr>
+      </w:pPr>
+      <w:r>
+        <w:rPr>
+          <w:sz w:val="28"/>
+          <w:szCs w:val="28"/>
+        </w:rPr>
+        <w:t>You can keep students and employees together in a list of People by inheritance</w:t>
+      </w:r>
+    </w:p>
+    <w:p>
+      <w:pPr>
+        <w:pStyle w:val="Normal"/>
+        <w:ind w:left="0"/>
+        <w:rPr>
+          <w:sz w:val="28"/>
+          <w:szCs w:val="28"/>
+        </w:rPr>
+      </w:pPr>
+      <w:proofErr w:type="gramStart"/>
+      <w:r>
+        <w:rPr>
+          <w:sz w:val="28"/>
+          <w:szCs w:val="28"/>
+        </w:rPr>
+        <w:t>So</w:t>
+      </w:r>
+      <w:proofErr w:type="gramEnd"/>
+      <w:r>
+        <w:rPr>
+          <w:sz w:val="28"/>
+          <w:szCs w:val="28"/>
+        </w:rPr>
+        <w:t xml:space="preserve"> if you don’t know what type something is you can use the base class</w:t>
+      </w:r>
+      <w:r>
+        <w:rPr>
+          <w:sz w:val="28"/>
+          <w:szCs w:val="28"/>
+        </w:rPr>
+        <w:t xml:space="preserve"> (possibly abstract)</w:t>
+      </w:r>
+      <w:r>
+        <w:rPr>
+          <w:sz w:val="28"/>
+          <w:szCs w:val="28"/>
+        </w:rPr>
+        <w:t>.</w:t>
+      </w:r>
+    </w:p>
+    <w:p>
+      <w:pPr>
+        <w:pStyle w:val="Normal"/>
+        <w:ind w:left="0"/>
+        <w:rPr>
+          <w:sz w:val="28"/>
+          <w:szCs w:val="28"/>
+        </w:rPr>
+      </w:pPr>
+      <w:r>
+        <w:rPr>
+          <w:sz w:val="28"/>
+          <w:szCs w:val="28"/>
+        </w:rPr>
+        <w:t>Abstract class Animal {</w:t>
+      </w:r>
+      <w:r>
+        <w:br/>
+      </w:r>
+      <w:r>
+        <w:rPr>
+          <w:sz w:val="28"/>
+          <w:szCs w:val="28"/>
+        </w:rPr>
+        <w:t xml:space="preserve">     </w:t>
+      </w:r>
+      <w:r>
+        <w:rPr>
+          <w:sz w:val="28"/>
+          <w:szCs w:val="28"/>
+        </w:rPr>
+        <w:t xml:space="preserve">public abstract string </w:t>
+      </w:r>
+      <w:r>
+        <w:rPr>
+          <w:sz w:val="28"/>
+          <w:szCs w:val="28"/>
+        </w:rPr>
+        <w:t>getSound</w:t>
+      </w:r>
+      <w:r>
+        <w:rPr>
+          <w:sz w:val="28"/>
+          <w:szCs w:val="28"/>
+        </w:rPr>
+        <w:t>();</w:t>
+      </w:r>
+    </w:p>
+    <w:p>
+      <w:pPr>
+        <w:pStyle w:val="Normal"/>
+        <w:ind w:left="0"/>
+        <w:rPr>
+          <w:sz w:val="28"/>
+          <w:szCs w:val="28"/>
+        </w:rPr>
+      </w:pPr>
+      <w:r>
+        <w:rPr>
+          <w:sz w:val="28"/>
+          <w:szCs w:val="28"/>
+        </w:rPr>
+        <w:t xml:space="preserve">     </w:t>
+      </w:r>
+      <w:r>
+        <w:rPr>
+          <w:sz w:val="28"/>
+          <w:szCs w:val="28"/>
+        </w:rPr>
+        <w:t>p</w:t>
+      </w:r>
+      <w:r>
+        <w:rPr>
+          <w:sz w:val="28"/>
+          <w:szCs w:val="28"/>
+        </w:rPr>
+        <w:t xml:space="preserve">ublic void </w:t>
+      </w:r>
+      <w:proofErr w:type="spellStart"/>
+      <w:r>
+        <w:rPr>
+          <w:sz w:val="28"/>
+          <w:szCs w:val="28"/>
+        </w:rPr>
+        <w:t>makesound</w:t>
+      </w:r>
+      <w:proofErr w:type="spellEnd"/>
+      <w:r>
+        <w:rPr>
+          <w:sz w:val="28"/>
+          <w:szCs w:val="28"/>
+        </w:rPr>
+        <w:t>() {</w:t>
+      </w:r>
+      <w:r>
+        <w:br/>
+      </w:r>
+      <w:r>
+        <w:rPr>
+          <w:sz w:val="28"/>
+          <w:szCs w:val="28"/>
+        </w:rPr>
+        <w:t xml:space="preserve">           </w:t>
+      </w:r>
+      <w:proofErr w:type="spellStart"/>
+      <w:r>
+        <w:rPr>
+          <w:sz w:val="28"/>
+          <w:szCs w:val="28"/>
+        </w:rPr>
+        <w:t>System.out.println</w:t>
+      </w:r>
+      <w:proofErr w:type="spellEnd"/>
+      <w:r>
+        <w:rPr>
+          <w:sz w:val="28"/>
+          <w:szCs w:val="28"/>
+        </w:rPr>
+        <w:t>(</w:t>
+      </w:r>
+      <w:proofErr w:type="spellStart"/>
+      <w:r>
+        <w:rPr>
+          <w:sz w:val="28"/>
+          <w:szCs w:val="28"/>
+        </w:rPr>
+        <w:t>this.getSound</w:t>
+      </w:r>
+      <w:proofErr w:type="spellEnd"/>
+      <w:r>
+        <w:rPr>
+          <w:sz w:val="28"/>
+          <w:szCs w:val="28"/>
+        </w:rPr>
+        <w:t>());</w:t>
+      </w:r>
+      <w:r>
+        <w:br/>
+      </w:r>
+      <w:r>
+        <w:rPr>
+          <w:sz w:val="28"/>
+          <w:szCs w:val="28"/>
+        </w:rPr>
+        <w:t xml:space="preserve">     </w:t>
+      </w:r>
+      <w:r>
+        <w:rPr>
+          <w:sz w:val="28"/>
+          <w:szCs w:val="28"/>
+        </w:rPr>
+        <w:t>}</w:t>
+      </w:r>
+      <w:r>
+        <w:br/>
+      </w:r>
+      <w:r>
+        <w:rPr>
+          <w:sz w:val="28"/>
+          <w:szCs w:val="28"/>
+        </w:rPr>
+        <w:t>}</w:t>
+      </w:r>
+    </w:p>
+    <w:p>
+      <w:pPr>
+        <w:pStyle w:val="Normal"/>
+        <w:ind w:left="0"/>
+        <w:rPr>
+          <w:sz w:val="28"/>
+          <w:szCs w:val="28"/>
+        </w:rPr>
+      </w:pPr>
+      <w:r>
+        <w:rPr>
+          <w:sz w:val="28"/>
+          <w:szCs w:val="28"/>
+        </w:rPr>
+        <w:t xml:space="preserve">Accessing statics from multiple places at once can cause </w:t>
+      </w:r>
+      <w:proofErr w:type="spellStart"/>
+      <w:r>
+        <w:rPr>
+          <w:sz w:val="28"/>
+          <w:szCs w:val="28"/>
+        </w:rPr>
+        <w:t>threadlocks</w:t>
+      </w:r>
+      <w:proofErr w:type="spellEnd"/>
+    </w:p>
+    <w:p>
+      <w:pPr>
+        <w:pStyle w:val="Normal"/>
+        <w:ind w:left="0"/>
+        <w:rPr>
+          <w:sz w:val="28"/>
+          <w:szCs w:val="28"/>
+        </w:rPr>
+      </w:pPr>
+      <w:r>
+        <w:rPr>
+          <w:sz w:val="28"/>
+          <w:szCs w:val="28"/>
+        </w:rPr>
+        <w:t xml:space="preserve">Lambdas can operate on the variables </w:t>
+      </w:r>
+      <w:proofErr w:type="spellStart"/>
+      <w:r>
+        <w:rPr>
+          <w:sz w:val="28"/>
+          <w:szCs w:val="28"/>
+        </w:rPr>
+        <w:t>etc</w:t>
+      </w:r>
+      <w:proofErr w:type="spellEnd"/>
+      <w:r>
+        <w:rPr>
+          <w:sz w:val="28"/>
+          <w:szCs w:val="28"/>
+        </w:rPr>
+        <w:t xml:space="preserve"> in the block it was declared like how methods can use their classes variables.</w:t>
+      </w:r>
+      <w:r>
+        <w:rPr>
+          <w:sz w:val="28"/>
+          <w:szCs w:val="28"/>
+        </w:rPr>
+        <w:t xml:space="preserve"> (closures are the block around) (possibly flawed explaination?)</w:t>
+      </w:r>
+    </w:p>
+    <w:p>
+      <w:pPr>
+        <w:pStyle w:val="Normal"/>
+        <w:ind w:left="0"/>
+        <w:rPr>
+          <w:sz w:val="28"/>
+          <w:szCs w:val="28"/>
+        </w:rPr>
+      </w:pPr>
+    </w:p>
+    <w:p>
+      <w:pPr>
+        <w:pStyle w:val="Normal"/>
+        <w:ind w:left="0"/>
+        <w:rPr>
+          <w:sz w:val="28"/>
+          <w:szCs w:val="28"/>
+        </w:rPr>
+      </w:pPr>
+      <w:r>
+        <w:rPr>
+          <w:sz w:val="28"/>
+          <w:szCs w:val="28"/>
+        </w:rPr>
+        <w:t>Interfaces are used commonly unlike abstracts</w:t>
+      </w:r>
+    </w:p>
+    <w:p>
+      <w:pPr>
+        <w:pStyle w:val="Normal"/>
+        <w:ind w:left="0"/>
+        <w:rPr>
+          <w:sz w:val="28"/>
+          <w:szCs w:val="28"/>
+        </w:rPr>
+      </w:pPr>
+      <w:r>
+        <w:rPr>
+          <w:sz w:val="28"/>
+          <w:szCs w:val="28"/>
+        </w:rPr>
+        <w:t>Collections are better arrays. Arrays are set sized primitive classes. Array&lt;list&gt; is a little better than normal Arrays</w:t>
+      </w:r>
+    </w:p>
+    <w:p>
+      <w:pPr>
+        <w:pStyle w:val="Normal"/>
+        <w:ind w:left="0"/>
+        <w:rPr>
+          <w:sz w:val="28"/>
+          <w:szCs w:val="28"/>
+        </w:rPr>
+      </w:pPr>
+      <w:r>
+        <w:rPr>
+          <w:sz w:val="28"/>
+          <w:szCs w:val="28"/>
+        </w:rPr>
+        <w:t>&lt;angle brackets&gt; are for types</w:t>
+      </w:r>
+      <w:r>
+        <w:rPr>
+          <w:sz w:val="28"/>
+          <w:szCs w:val="28"/>
+        </w:rPr>
+        <w:t>?</w:t>
+      </w:r>
+    </w:p>
+    <w:p>
+      <w:pPr>
+        <w:pStyle w:val="Normal"/>
+        <w:ind w:left="0"/>
+        <w:rPr>
+          <w:sz w:val="28"/>
+          <w:szCs w:val="28"/>
+        </w:rPr>
+      </w:pPr>
+    </w:p>
+    <w:p>
+      <w:pPr>
+        <w:pStyle w:val="Normal"/>
+        <w:ind w:left="0"/>
+        <w:rPr>
+          <w:sz w:val="28"/>
+          <w:szCs w:val="28"/>
+        </w:rPr>
+      </w:pPr>
+      <w:r>
+        <w:rPr>
+          <w:sz w:val="28"/>
+          <w:szCs w:val="28"/>
+        </w:rPr>
+        <w:t>Html -&gt; OS Network -&gt; Web server -&gt; App server</w:t>
+      </w:r>
+      <w:r>
+        <w:rPr>
+          <w:sz w:val="28"/>
+          <w:szCs w:val="28"/>
+        </w:rPr>
+        <w:t xml:space="preserve"> (uses JVM)</w:t>
+      </w:r>
+      <w:r>
+        <w:rPr>
+          <w:sz w:val="28"/>
+          <w:szCs w:val="28"/>
+        </w:rPr>
+        <w:t xml:space="preserve"> -&gt; Code</w:t>
+      </w:r>
+    </w:p>
+    <w:p>
+      <w:pPr>
+        <w:pStyle w:val="Normal"/>
+        <w:ind w:left="0"/>
+        <w:rPr>
+          <w:sz w:val="28"/>
+          <w:szCs w:val="28"/>
+        </w:rPr>
+      </w:pPr>
+      <w:r>
+        <w:rPr>
+          <w:sz w:val="28"/>
+          <w:szCs w:val="28"/>
+        </w:rPr>
+        <w:t xml:space="preserve">              TCPIP             -&gt; HTTP</w:t>
+      </w:r>
+      <w:r>
+        <w:rPr>
+          <w:sz w:val="28"/>
+          <w:szCs w:val="28"/>
+        </w:rPr>
+        <w:t xml:space="preserve">            -&gt; Threads</w:t>
+      </w:r>
+    </w:p>
+    <w:p>
+      <w:pPr>
+        <w:pStyle w:val="Normal"/>
+        <w:ind w:left="0"/>
+        <w:rPr>
+          <w:sz w:val="28"/>
+          <w:szCs w:val="28"/>
+        </w:rPr>
+      </w:pPr>
+      <w:r>
+        <w:rPr>
+          <w:sz w:val="28"/>
+          <w:szCs w:val="28"/>
+        </w:rPr>
+        <w:t>{Web server + App server} Container such as web sphere/</w:t>
+      </w:r>
+      <w:proofErr w:type="spellStart"/>
+      <w:r>
+        <w:rPr>
+          <w:sz w:val="28"/>
+          <w:szCs w:val="28"/>
+        </w:rPr>
+        <w:t>jboss</w:t>
+      </w:r>
+      <w:proofErr w:type="spellEnd"/>
+      <w:r>
+        <w:rPr>
+          <w:sz w:val="28"/>
+          <w:szCs w:val="28"/>
+        </w:rPr>
+        <w:t>/</w:t>
+      </w:r>
+      <w:proofErr w:type="spellStart"/>
+      <w:r>
+        <w:rPr>
+          <w:sz w:val="28"/>
+          <w:szCs w:val="28"/>
+        </w:rPr>
+        <w:t>wildfly</w:t>
+      </w:r>
+      <w:proofErr w:type="spellEnd"/>
+    </w:p>
+    <w:p>
+      <w:pPr>
+        <w:pStyle w:val="Normal"/>
+        <w:ind w:left="0"/>
+        <w:rPr>
+          <w:sz w:val="28"/>
+          <w:szCs w:val="28"/>
+        </w:rPr>
+      </w:pPr>
+      <w:r>
+        <w:rPr>
+          <w:sz w:val="28"/>
+          <w:szCs w:val="28"/>
+        </w:rPr>
+        <w:t xml:space="preserve">A tiny part of your code (the </w:t>
+      </w:r>
+      <w:r>
+        <w:rPr>
+          <w:sz w:val="28"/>
+          <w:szCs w:val="28"/>
+        </w:rPr>
+        <w:t>S</w:t>
+      </w:r>
+      <w:r>
+        <w:rPr>
+          <w:sz w:val="28"/>
+          <w:szCs w:val="28"/>
+        </w:rPr>
+        <w:t>pring</w:t>
+      </w:r>
+      <w:r>
+        <w:rPr>
+          <w:sz w:val="28"/>
+          <w:szCs w:val="28"/>
+        </w:rPr>
+        <w:t xml:space="preserve"> framework</w:t>
+      </w:r>
+      <w:r>
+        <w:rPr>
+          <w:sz w:val="28"/>
+          <w:szCs w:val="28"/>
+        </w:rPr>
+        <w:t xml:space="preserve"> part) is also part of that container</w:t>
+      </w:r>
+    </w:p>
+    <w:p>
+      <w:pPr>
+        <w:pStyle w:val="Normal"/>
+        <w:ind w:left="0"/>
+        <w:rPr>
+          <w:sz w:val="28"/>
+          <w:szCs w:val="28"/>
+        </w:rPr>
+      </w:pPr>
+      <w:r>
+        <w:rPr>
+          <w:sz w:val="28"/>
+          <w:szCs w:val="28"/>
+        </w:rPr>
+        <w:t>Spring Boot is</w:t>
+      </w:r>
+      <w:r>
+        <w:rPr>
+          <w:sz w:val="28"/>
+          <w:szCs w:val="28"/>
+        </w:rPr>
+        <w:t xml:space="preserve"> like</w:t>
+      </w:r>
+      <w:r>
+        <w:rPr>
+          <w:sz w:val="28"/>
+          <w:szCs w:val="28"/>
+        </w:rPr>
+        <w:t xml:space="preserve"> the full container. Spring can run in Spring boot or i</w:t>
+      </w:r>
+      <w:r>
+        <w:rPr>
+          <w:sz w:val="28"/>
+          <w:szCs w:val="28"/>
+        </w:rPr>
+        <w:t>n the other type of container.</w:t>
+      </w:r>
+    </w:p>
+    <w:p>
+      <w:pPr>
+        <w:pStyle w:val="Normal"/>
+        <w:ind w:left="0"/>
+        <w:rPr>
+          <w:sz w:val="28"/>
+          <w:szCs w:val="28"/>
+        </w:rPr>
+      </w:pPr>
+      <w:r>
+        <w:rPr>
+          <w:sz w:val="28"/>
+          <w:szCs w:val="28"/>
+        </w:rPr>
+        <w:t>Spring Boot fully contained jar files run by java jar are not production quality</w:t>
+      </w:r>
+      <w:r>
+        <w:rPr>
+          <w:sz w:val="28"/>
+          <w:szCs w:val="28"/>
+        </w:rPr>
+        <w:t>.</w:t>
+      </w:r>
+    </w:p>
+    <w:p>
+      <w:pPr>
+        <w:pStyle w:val="Normal"/>
+        <w:ind w:left="0"/>
+        <w:rPr>
+          <w:sz w:val="28"/>
+          <w:szCs w:val="28"/>
+        </w:rPr>
+      </w:pPr>
+      <w:r>
+        <w:rPr>
+          <w:sz w:val="28"/>
+          <w:szCs w:val="28"/>
+        </w:rPr>
+        <w:t>Maven is just for development</w:t>
+      </w:r>
+      <w:r>
+        <w:rPr>
+          <w:sz w:val="28"/>
+          <w:szCs w:val="28"/>
+        </w:rPr>
+        <w:t>/compiling etc</w:t>
+      </w:r>
+    </w:p>
+    <w:p>
+      <w:pPr>
+        <w:pStyle w:val="Normal"/>
+        <w:ind w:left="0"/>
+        <w:rPr>
+          <w:sz w:val="28"/>
+          <w:szCs w:val="28"/>
+        </w:rPr>
+      </w:pPr>
+      <w:r>
+        <w:rPr>
+          <w:sz w:val="28"/>
+          <w:szCs w:val="28"/>
+        </w:rPr>
+        <w:t>You’ll have to manage dependencies on every project since you’ll want version control etc.</w:t>
+      </w:r>
+    </w:p>
+    <w:p>
+      <w:pPr>
+        <w:pStyle w:val="Normal"/>
+        <w:ind w:left="0"/>
+        <w:rPr>
+          <w:sz w:val="28"/>
+          <w:szCs w:val="28"/>
+        </w:rPr>
+      </w:pPr>
+      <w:r>
+        <w:rPr>
+          <w:sz w:val="28"/>
+          <w:szCs w:val="28"/>
+        </w:rPr>
+        <w:t>Synchronized is for thread safety it locks the whole thread for one task. Concurrent locks sections for thread safety</w:t>
+      </w:r>
+    </w:p>
+    <w:p>
+      <w:pPr>
+        <w:pStyle w:val="Normal"/>
+        <w:ind w:left="0"/>
+        <w:rPr>
+          <w:sz w:val="28"/>
+          <w:szCs w:val="28"/>
+        </w:rPr>
+      </w:pPr>
+      <w:r>
+        <w:rPr>
+          <w:sz w:val="28"/>
+          <w:szCs w:val="28"/>
+        </w:rPr>
+        <w:t>Java can</w:t>
+      </w:r>
+      <w:r>
+        <w:rPr>
+          <w:sz w:val="28"/>
+          <w:szCs w:val="28"/>
+        </w:rPr>
+        <w:t>’</w:t>
+      </w:r>
+      <w:r>
+        <w:rPr>
+          <w:sz w:val="28"/>
+          <w:szCs w:val="28"/>
+        </w:rPr>
+        <w:t>t</w:t>
+      </w:r>
+      <w:r>
+        <w:rPr>
+          <w:sz w:val="28"/>
+          <w:szCs w:val="28"/>
+        </w:rPr>
+        <w:t xml:space="preserve"> auto close files and database connections so you need to close them manually</w:t>
+      </w:r>
+    </w:p>
+    <w:p>
+      <w:pPr>
+        <w:pStyle w:val="Normal"/>
+        <w:ind w:left="0"/>
+        <w:rPr>
+          <w:sz w:val="28"/>
+          <w:szCs w:val="28"/>
+        </w:rPr>
+      </w:pPr>
+      <w:r>
+        <w:rPr>
+          <w:sz w:val="28"/>
+          <w:szCs w:val="28"/>
+        </w:rPr>
+        <w:t>OOP you don’t have classes manage each other its x -&gt; y not also y -&gt; x;</w:t>
       </w:r>
     </w:p>
     <w:p>
@@ -3083,6 +4560,228 @@
 
 <file path=word/numbering.xml><?xml version="1.0" encoding="utf-8"?>
 <w:numbering xmlns:w="http://schemas.openxmlformats.org/wordprocessingml/2006/main">
+  <w:abstractNum xmlns:w="http://schemas.openxmlformats.org/wordprocessingml/2006/main" w:abstractNumId="19">
+    <w:multiLevelType xmlns:w="http://schemas.openxmlformats.org/wordprocessingml/2006/main" w:val="hybridMultilevel"/>
+    <w:lvl xmlns:w="http://schemas.openxmlformats.org/wordprocessingml/2006/main" w:ilvl="0">
+      <w:start w:val="1"/>
+      <w:numFmt w:val="bullet"/>
+      <w:lvlText w:val=""/>
+      <w:lvlJc w:val="left"/>
+      <w:pPr>
+        <w:ind w:left="720" w:hanging="360"/>
+      </w:pPr>
+      <w:rPr>
+        <w:rFonts w:hint="default" w:ascii="Symbol" w:hAnsi="Symbol"/>
+      </w:rPr>
+    </w:lvl>
+    <w:lvl xmlns:w="http://schemas.openxmlformats.org/wordprocessingml/2006/main" w:ilvl="1">
+      <w:start w:val="1"/>
+      <w:numFmt w:val="bullet"/>
+      <w:lvlText w:val="o"/>
+      <w:lvlJc w:val="left"/>
+      <w:pPr>
+        <w:ind w:left="1440" w:hanging="360"/>
+      </w:pPr>
+      <w:rPr>
+        <w:rFonts w:hint="default" w:ascii="Courier New" w:hAnsi="Courier New"/>
+      </w:rPr>
+    </w:lvl>
+    <w:lvl xmlns:w="http://schemas.openxmlformats.org/wordprocessingml/2006/main" w:ilvl="2">
+      <w:start w:val="1"/>
+      <w:numFmt w:val="bullet"/>
+      <w:lvlText w:val=""/>
+      <w:lvlJc w:val="left"/>
+      <w:pPr>
+        <w:ind w:left="2160" w:hanging="360"/>
+      </w:pPr>
+      <w:rPr>
+        <w:rFonts w:hint="default" w:ascii="Wingdings" w:hAnsi="Wingdings"/>
+      </w:rPr>
+    </w:lvl>
+    <w:lvl xmlns:w="http://schemas.openxmlformats.org/wordprocessingml/2006/main" w:ilvl="3">
+      <w:start w:val="1"/>
+      <w:numFmt w:val="bullet"/>
+      <w:lvlText w:val=""/>
+      <w:lvlJc w:val="left"/>
+      <w:pPr>
+        <w:ind w:left="2880" w:hanging="360"/>
+      </w:pPr>
+      <w:rPr>
+        <w:rFonts w:hint="default" w:ascii="Symbol" w:hAnsi="Symbol"/>
+      </w:rPr>
+    </w:lvl>
+    <w:lvl xmlns:w="http://schemas.openxmlformats.org/wordprocessingml/2006/main" w:ilvl="4">
+      <w:start w:val="1"/>
+      <w:numFmt w:val="bullet"/>
+      <w:lvlText w:val="o"/>
+      <w:lvlJc w:val="left"/>
+      <w:pPr>
+        <w:ind w:left="3600" w:hanging="360"/>
+      </w:pPr>
+      <w:rPr>
+        <w:rFonts w:hint="default" w:ascii="Courier New" w:hAnsi="Courier New"/>
+      </w:rPr>
+    </w:lvl>
+    <w:lvl xmlns:w="http://schemas.openxmlformats.org/wordprocessingml/2006/main" w:ilvl="5">
+      <w:start w:val="1"/>
+      <w:numFmt w:val="bullet"/>
+      <w:lvlText w:val=""/>
+      <w:lvlJc w:val="left"/>
+      <w:pPr>
+        <w:ind w:left="4320" w:hanging="360"/>
+      </w:pPr>
+      <w:rPr>
+        <w:rFonts w:hint="default" w:ascii="Wingdings" w:hAnsi="Wingdings"/>
+      </w:rPr>
+    </w:lvl>
+    <w:lvl xmlns:w="http://schemas.openxmlformats.org/wordprocessingml/2006/main" w:ilvl="6">
+      <w:start w:val="1"/>
+      <w:numFmt w:val="bullet"/>
+      <w:lvlText w:val=""/>
+      <w:lvlJc w:val="left"/>
+      <w:pPr>
+        <w:ind w:left="5040" w:hanging="360"/>
+      </w:pPr>
+      <w:rPr>
+        <w:rFonts w:hint="default" w:ascii="Symbol" w:hAnsi="Symbol"/>
+      </w:rPr>
+    </w:lvl>
+    <w:lvl xmlns:w="http://schemas.openxmlformats.org/wordprocessingml/2006/main" w:ilvl="7">
+      <w:start w:val="1"/>
+      <w:numFmt w:val="bullet"/>
+      <w:lvlText w:val="o"/>
+      <w:lvlJc w:val="left"/>
+      <w:pPr>
+        <w:ind w:left="5760" w:hanging="360"/>
+      </w:pPr>
+      <w:rPr>
+        <w:rFonts w:hint="default" w:ascii="Courier New" w:hAnsi="Courier New"/>
+      </w:rPr>
+    </w:lvl>
+    <w:lvl xmlns:w="http://schemas.openxmlformats.org/wordprocessingml/2006/main" w:ilvl="8">
+      <w:start w:val="1"/>
+      <w:numFmt w:val="bullet"/>
+      <w:lvlText w:val=""/>
+      <w:lvlJc w:val="left"/>
+      <w:pPr>
+        <w:ind w:left="6480" w:hanging="360"/>
+      </w:pPr>
+      <w:rPr>
+        <w:rFonts w:hint="default" w:ascii="Wingdings" w:hAnsi="Wingdings"/>
+      </w:rPr>
+    </w:lvl>
+  </w:abstractNum>
+  <w:abstractNum xmlns:w="http://schemas.openxmlformats.org/wordprocessingml/2006/main" w:abstractNumId="18">
+    <w:multiLevelType xmlns:w="http://schemas.openxmlformats.org/wordprocessingml/2006/main" w:val="hybridMultilevel"/>
+    <w:lvl xmlns:w="http://schemas.openxmlformats.org/wordprocessingml/2006/main" w:ilvl="0">
+      <w:start w:val="1"/>
+      <w:numFmt w:val="bullet"/>
+      <w:lvlText w:val=""/>
+      <w:lvlJc w:val="left"/>
+      <w:pPr>
+        <w:ind w:left="720" w:hanging="360"/>
+      </w:pPr>
+      <w:rPr>
+        <w:rFonts w:hint="default" w:ascii="Symbol" w:hAnsi="Symbol"/>
+      </w:rPr>
+    </w:lvl>
+    <w:lvl xmlns:w="http://schemas.openxmlformats.org/wordprocessingml/2006/main" w:ilvl="1">
+      <w:start w:val="1"/>
+      <w:numFmt w:val="bullet"/>
+      <w:lvlText w:val="o"/>
+      <w:lvlJc w:val="left"/>
+      <w:pPr>
+        <w:ind w:left="1440" w:hanging="360"/>
+      </w:pPr>
+      <w:rPr>
+        <w:rFonts w:hint="default" w:ascii="Courier New" w:hAnsi="Courier New"/>
+      </w:rPr>
+    </w:lvl>
+    <w:lvl xmlns:w="http://schemas.openxmlformats.org/wordprocessingml/2006/main" w:ilvl="2">
+      <w:start w:val="1"/>
+      <w:numFmt w:val="bullet"/>
+      <w:lvlText w:val=""/>
+      <w:lvlJc w:val="left"/>
+      <w:pPr>
+        <w:ind w:left="2160" w:hanging="360"/>
+      </w:pPr>
+      <w:rPr>
+        <w:rFonts w:hint="default" w:ascii="Wingdings" w:hAnsi="Wingdings"/>
+      </w:rPr>
+    </w:lvl>
+    <w:lvl xmlns:w="http://schemas.openxmlformats.org/wordprocessingml/2006/main" w:ilvl="3">
+      <w:start w:val="1"/>
+      <w:numFmt w:val="bullet"/>
+      <w:lvlText w:val=""/>
+      <w:lvlJc w:val="left"/>
+      <w:pPr>
+        <w:ind w:left="2880" w:hanging="360"/>
+      </w:pPr>
+      <w:rPr>
+        <w:rFonts w:hint="default" w:ascii="Symbol" w:hAnsi="Symbol"/>
+      </w:rPr>
+    </w:lvl>
+    <w:lvl xmlns:w="http://schemas.openxmlformats.org/wordprocessingml/2006/main" w:ilvl="4">
+      <w:start w:val="1"/>
+      <w:numFmt w:val="bullet"/>
+      <w:lvlText w:val="o"/>
+      <w:lvlJc w:val="left"/>
+      <w:pPr>
+        <w:ind w:left="3600" w:hanging="360"/>
+      </w:pPr>
+      <w:rPr>
+        <w:rFonts w:hint="default" w:ascii="Courier New" w:hAnsi="Courier New"/>
+      </w:rPr>
+    </w:lvl>
+    <w:lvl xmlns:w="http://schemas.openxmlformats.org/wordprocessingml/2006/main" w:ilvl="5">
+      <w:start w:val="1"/>
+      <w:numFmt w:val="bullet"/>
+      <w:lvlText w:val=""/>
+      <w:lvlJc w:val="left"/>
+      <w:pPr>
+        <w:ind w:left="4320" w:hanging="360"/>
+      </w:pPr>
+      <w:rPr>
+        <w:rFonts w:hint="default" w:ascii="Wingdings" w:hAnsi="Wingdings"/>
+      </w:rPr>
+    </w:lvl>
+    <w:lvl xmlns:w="http://schemas.openxmlformats.org/wordprocessingml/2006/main" w:ilvl="6">
+      <w:start w:val="1"/>
+      <w:numFmt w:val="bullet"/>
+      <w:lvlText w:val=""/>
+      <w:lvlJc w:val="left"/>
+      <w:pPr>
+        <w:ind w:left="5040" w:hanging="360"/>
+      </w:pPr>
+      <w:rPr>
+        <w:rFonts w:hint="default" w:ascii="Symbol" w:hAnsi="Symbol"/>
+      </w:rPr>
+    </w:lvl>
+    <w:lvl xmlns:w="http://schemas.openxmlformats.org/wordprocessingml/2006/main" w:ilvl="7">
+      <w:start w:val="1"/>
+      <w:numFmt w:val="bullet"/>
+      <w:lvlText w:val="o"/>
+      <w:lvlJc w:val="left"/>
+      <w:pPr>
+        <w:ind w:left="5760" w:hanging="360"/>
+      </w:pPr>
+      <w:rPr>
+        <w:rFonts w:hint="default" w:ascii="Courier New" w:hAnsi="Courier New"/>
+      </w:rPr>
+    </w:lvl>
+    <w:lvl xmlns:w="http://schemas.openxmlformats.org/wordprocessingml/2006/main" w:ilvl="8">
+      <w:start w:val="1"/>
+      <w:numFmt w:val="bullet"/>
+      <w:lvlText w:val=""/>
+      <w:lvlJc w:val="left"/>
+      <w:pPr>
+        <w:ind w:left="6480" w:hanging="360"/>
+      </w:pPr>
+      <w:rPr>
+        <w:rFonts w:hint="default" w:ascii="Wingdings" w:hAnsi="Wingdings"/>
+      </w:rPr>
+    </w:lvl>
+  </w:abstractNum>
   <w:abstractNum xmlns:w="http://schemas.openxmlformats.org/wordprocessingml/2006/main" w:abstractNumId="17">
     <w:multiLevelType xmlns:w="http://schemas.openxmlformats.org/wordprocessingml/2006/main" w:val="hybridMultilevel"/>
     <w:lvl xmlns:w="http://schemas.openxmlformats.org/wordprocessingml/2006/main" w:ilvl="0">
@@ -4970,6 +6669,12 @@
       </w:rPr>
     </w:lvl>
   </w:abstractNum>
+  <w:num w:numId="19">
+    <w:abstractNumId w:val="19"/>
+  </w:num>
+  <w:num w:numId="18">
+    <w:abstractNumId w:val="18"/>
+  </w:num>
   <w:num w:numId="17">
     <w:abstractNumId w:val="17"/>
   </w:num>

</xml_diff>